<commit_message>
modified answer to reviewrs
</commit_message>
<xml_diff>
--- a/AnswerToReviewers.docx
+++ b/AnswerToReviewers.docx
@@ -360,7 +360,21 @@
           <w:rFonts w:ascii="Helvetica" w:hAnsi="Helvetica" w:cs="Helvetica"/>
           <w:b/>
         </w:rPr>
-        <w:t xml:space="preserve">Thank you for this point. In our initial versions our text was written as per ISO 14044:2006, however we later simplified it to increase readability. We have reverted our text to an earlier </w:t>
+        <w:t>Thank you for this point. In our initial versions our text was written as per ISO 14044:2006</w:t>
+      </w:r>
+      <w:r>
+        <w:rPr>
+          <w:rFonts w:ascii="Helvetica" w:hAnsi="Helvetica" w:cs="Helvetica"/>
+          <w:b/>
+        </w:rPr>
+        <w:t xml:space="preserve"> with the ‘four phases of an LCA study’</w:t>
+      </w:r>
+      <w:r>
+        <w:rPr>
+          <w:rFonts w:ascii="Helvetica" w:hAnsi="Helvetica" w:cs="Helvetica"/>
+          <w:b/>
+        </w:rPr>
+        <w:t xml:space="preserve">, however we later simplified it to increase readability. We have reverted our text to an earlier </w:t>
       </w:r>
       <w:proofErr w:type="gramStart"/>
       <w:r>
@@ -525,47 +539,24 @@
           <w:rFonts w:ascii="Helvetica" w:hAnsi="Helvetica" w:cs="Helvetica"/>
           <w:b/>
         </w:rPr>
-        <w:t xml:space="preserve">Agreed. We have expanded our results </w:t>
-      </w:r>
-      <w:r>
-        <w:rPr>
-          <w:rFonts w:ascii="Helvetica" w:hAnsi="Helvetica" w:cs="Helvetica"/>
-          <w:b/>
-        </w:rPr>
-        <w:t xml:space="preserve">to also include terrestrial acidification and </w:t>
-      </w:r>
-      <w:proofErr w:type="spellStart"/>
-      <w:r>
-        <w:rPr>
-          <w:rFonts w:ascii="Helvetica" w:hAnsi="Helvetica" w:cs="Helvetica"/>
-          <w:b/>
-        </w:rPr>
-        <w:t>xxxx</w:t>
-      </w:r>
-      <w:proofErr w:type="spellEnd"/>
-      <w:r>
-        <w:rPr>
-          <w:rFonts w:ascii="Helvetica" w:hAnsi="Helvetica" w:cs="Helvetica"/>
-          <w:b/>
-        </w:rPr>
-        <w:t xml:space="preserve">. To avoid over cluttering of the paper, Figures 7,8 and </w:t>
-      </w:r>
-      <w:proofErr w:type="gramStart"/>
-      <w:r>
-        <w:rPr>
-          <w:rFonts w:ascii="Helvetica" w:hAnsi="Helvetica" w:cs="Helvetica"/>
-          <w:b/>
-        </w:rPr>
-        <w:t>9 which represent terrestrial acidification and xxx</w:t>
-      </w:r>
-      <w:proofErr w:type="gramEnd"/>
-      <w:r>
-        <w:rPr>
-          <w:rFonts w:ascii="Helvetica" w:hAnsi="Helvetica" w:cs="Helvetica"/>
-          <w:b/>
-        </w:rPr>
-        <w:t xml:space="preserve"> have been pushed to the Annex</w:t>
-      </w:r>
+        <w:t xml:space="preserve">Agreed. </w:t>
+      </w:r>
+      <w:r>
+        <w:rPr>
+          <w:rFonts w:ascii="Helvetica" w:hAnsi="Helvetica" w:cs="Helvetica"/>
+          <w:b/>
+        </w:rPr>
+        <w:t xml:space="preserve">We also have results for the Terrestrial Acidification Potential (AP). This has </w:t>
+      </w:r>
+      <w:r>
+        <w:rPr>
+          <w:rFonts w:ascii="Helvetica" w:hAnsi="Helvetica" w:cs="Helvetica"/>
+          <w:b/>
+        </w:rPr>
+        <w:t>now been included in the paper.</w:t>
+      </w:r>
+      <w:bookmarkStart w:id="0" w:name="_GoBack"/>
+      <w:bookmarkEnd w:id="0"/>
     </w:p>
     <w:p>
       <w:pPr>
@@ -890,30 +881,14 @@
         <w:tab/>
         <w:t>A number of the Journal's requirements are not met, as described in the 'Guide for Authors' (</w:t>
       </w:r>
-      <w:hyperlink r:id="rId6" w:history="1">
+      <w:hyperlink r:id="rId6" w:anchor="40100" w:history="1">
         <w:r>
           <w:rPr>
             <w:rFonts w:ascii="Helvetica" w:hAnsi="Helvetica" w:cs="Helvetica"/>
             <w:color w:val="386EFF"/>
             <w:u w:val="single" w:color="386EFF"/>
           </w:rPr>
-          <w:t>https://www.elsevier.com/journals/solar-energy-materials-and-solar-cells/0927-0</w:t>
-        </w:r>
-        <w:r>
-          <w:rPr>
-            <w:rFonts w:ascii="Helvetica" w:hAnsi="Helvetica" w:cs="Helvetica"/>
-            <w:color w:val="386EFF"/>
-            <w:u w:val="single" w:color="386EFF"/>
-          </w:rPr>
-          <w:t>2</w:t>
-        </w:r>
-        <w:r>
-          <w:rPr>
-            <w:rFonts w:ascii="Helvetica" w:hAnsi="Helvetica" w:cs="Helvetica"/>
-            <w:color w:val="386EFF"/>
-            <w:u w:val="single" w:color="386EFF"/>
-          </w:rPr>
-          <w:t>48/guide-for-authors#40100</w:t>
+          <w:t>https://www.elsevier.com/journals/solar-energy-materials-and-solar-cells/0927-0248/guide-for-authors#40100</w:t>
         </w:r>
       </w:hyperlink>
       <w:r>
@@ -1157,16 +1132,7 @@
           <w:rFonts w:ascii="Helvetica" w:hAnsi="Helvetica"/>
           <w:b/>
         </w:rPr>
-        <w:t>Well picked up, we realize</w:t>
-      </w:r>
-      <w:bookmarkStart w:id="0" w:name="_GoBack"/>
-      <w:bookmarkEnd w:id="0"/>
-      <w:r>
-        <w:rPr>
-          <w:rFonts w:ascii="Helvetica" w:hAnsi="Helvetica"/>
-          <w:b/>
-        </w:rPr>
-        <w:t xml:space="preserve">d this upon submission. Thank you for noticing. The correct title is ‘Life Cycle </w:t>
+        <w:t xml:space="preserve">Well picked up, we realized this upon submission. Thank you for noticing. The correct title is ‘Life Cycle </w:t>
       </w:r>
       <w:proofErr w:type="gramStart"/>
       <w:r>

</xml_diff>

<commit_message>
Major changes throughout document including answer to reviewers
</commit_message>
<xml_diff>
--- a/AnswerToReviewers.docx
+++ b/AnswerToReviewers.docx
@@ -126,77 +126,359 @@
           <w:rFonts w:ascii="Helvetica" w:hAnsi="Helvetica" w:cs="Helvetica"/>
         </w:rPr>
         <w:tab/>
-        <w:t xml:space="preserve">The system under study combines a shading function with a PV electricity generation function, as the authors accurately describe right from the beginning in the Abstract, as well as later in Discussion and Conclusion. The choice of the functional unit suggests that the scope of the LCA study is the PV function. However, this is not reflected when deriving the system boundaries and </w:t>
-      </w:r>
-      <w:proofErr w:type="spellStart"/>
-      <w:r>
-        <w:rPr>
-          <w:rFonts w:ascii="Helvetica" w:hAnsi="Helvetica" w:cs="Helvetica"/>
-        </w:rPr>
-        <w:t>modelling</w:t>
-      </w:r>
-      <w:proofErr w:type="spellEnd"/>
-      <w:r>
-        <w:rPr>
-          <w:rFonts w:ascii="Helvetica" w:hAnsi="Helvetica" w:cs="Helvetica"/>
-        </w:rPr>
-        <w:t xml:space="preserve"> of the system. My argument is that the shading effect is a co-product that arises from the PV function, but it can exist in isolation from the PV function i.e. we can have an adaptive shading system with a panel and not necessarily a PV panel. This lack of multi-functionality (termed 'allocation' in ISO 14044:2006 [1]) considerations ascribes full environmental impacts (positive and negative) to the PV function, and, in my opinion, does not allow a fair and accurate assessment of the environmental performance of the PV function, especially when comparing with other PV systems.       </w:t>
-      </w:r>
-    </w:p>
-    <w:p>
-      <w:pPr>
-        <w:widowControl w:val="0"/>
-        <w:autoSpaceDE w:val="0"/>
-        <w:autoSpaceDN w:val="0"/>
-        <w:adjustRightInd w:val="0"/>
-        <w:rPr>
-          <w:rFonts w:ascii="Helvetica" w:hAnsi="Helvetica" w:cs="Helvetica"/>
-        </w:rPr>
-      </w:pPr>
-    </w:p>
-    <w:p>
-      <w:pPr>
-        <w:widowControl w:val="0"/>
-        <w:autoSpaceDE w:val="0"/>
-        <w:autoSpaceDN w:val="0"/>
-        <w:adjustRightInd w:val="0"/>
-        <w:rPr>
-          <w:rFonts w:ascii="Helvetica" w:hAnsi="Helvetica" w:cs="Helvetica"/>
-        </w:rPr>
-      </w:pPr>
-    </w:p>
-    <w:p>
-      <w:pPr>
-        <w:widowControl w:val="0"/>
-        <w:autoSpaceDE w:val="0"/>
-        <w:autoSpaceDN w:val="0"/>
-        <w:adjustRightInd w:val="0"/>
-        <w:rPr>
-          <w:rFonts w:ascii="Helvetica" w:hAnsi="Helvetica" w:cs="Helvetica"/>
-        </w:rPr>
-      </w:pPr>
-    </w:p>
-    <w:p>
-      <w:pPr>
-        <w:widowControl w:val="0"/>
-        <w:autoSpaceDE w:val="0"/>
-        <w:autoSpaceDN w:val="0"/>
-        <w:adjustRightInd w:val="0"/>
-        <w:rPr>
-          <w:rFonts w:ascii="Helvetica" w:hAnsi="Helvetica" w:cs="Helvetica"/>
-        </w:rPr>
-      </w:pPr>
-    </w:p>
-    <w:p>
-      <w:pPr>
-        <w:widowControl w:val="0"/>
-        <w:autoSpaceDE w:val="0"/>
-        <w:autoSpaceDN w:val="0"/>
-        <w:adjustRightInd w:val="0"/>
-        <w:rPr>
-          <w:rFonts w:ascii="Helvetica" w:hAnsi="Helvetica" w:cs="Helvetica"/>
-        </w:rPr>
-      </w:pPr>
+        <w:t>The system under study combines a shading function with a PV electricity generation function, as the authors accurately describe right from the beginning in the Abstract, as well as later in Discussion and Conclusion. The choice of the functional unit suggests that the scope of the LCA study is the PV function. However, this is not reflected when deriving the system boundaries and modelling of the system. My argument is that the shading effect is a co-product that arises from the PV function, but it can exist in isolation from the PV function i.e. we can have an adaptive shading system with a panel and not necessarily a PV panel. This lack of multi-functionality (termed 'allocation' in ISO 14044:2006 [1]) considerations ascribes full environmental impacts (positive and negative) to the PV function, and, in my opinion, does not allow a fair and accurate assessment of the environmental performance of the PV function, especially when comparing with other PV systems.       </w:t>
+      </w:r>
+    </w:p>
+    <w:p>
+      <w:pPr>
+        <w:widowControl w:val="0"/>
+        <w:autoSpaceDE w:val="0"/>
+        <w:autoSpaceDN w:val="0"/>
+        <w:adjustRightInd w:val="0"/>
+        <w:rPr>
+          <w:rFonts w:ascii="Helvetica" w:hAnsi="Helvetica" w:cs="Helvetica"/>
+        </w:rPr>
+      </w:pPr>
+    </w:p>
+    <w:p>
+      <w:pPr>
+        <w:widowControl w:val="0"/>
+        <w:autoSpaceDE w:val="0"/>
+        <w:autoSpaceDN w:val="0"/>
+        <w:adjustRightInd w:val="0"/>
+        <w:rPr>
+          <w:rFonts w:ascii="Helvetica" w:hAnsi="Helvetica" w:cs="Helvetica"/>
+          <w:b/>
+        </w:rPr>
+      </w:pPr>
+      <w:r>
+        <w:rPr>
+          <w:rFonts w:ascii="Helvetica" w:hAnsi="Helvetica" w:cs="Helvetica"/>
+          <w:b/>
+        </w:rPr>
+        <w:t xml:space="preserve">We agree with this point. First of all, we do </w:t>
+      </w:r>
+      <w:r>
+        <w:rPr>
+          <w:rFonts w:ascii="Helvetica" w:hAnsi="Helvetica" w:cs="Helvetica"/>
+          <w:b/>
+        </w:rPr>
+        <w:t>an assessment of</w:t>
+      </w:r>
+      <w:r>
+        <w:rPr>
+          <w:rFonts w:ascii="Helvetica" w:hAnsi="Helvetica" w:cs="Helvetica"/>
+          <w:b/>
+        </w:rPr>
+        <w:t xml:space="preserve"> an electricity producing system, as reflected by the functional unit. Therefore, the results are presented at first without taking the shading effect into account. For instance, in</w:t>
+      </w:r>
+      <w:r>
+        <w:rPr>
+          <w:rFonts w:ascii="Helvetica" w:hAnsi="Helvetica" w:cs="Helvetica"/>
+          <w:b/>
+        </w:rPr>
+        <w:t xml:space="preserve"> the first paragraph of the discussion</w:t>
+      </w:r>
+      <w:r>
+        <w:rPr>
+          <w:rFonts w:ascii="Helvetica" w:hAnsi="Helvetica" w:cs="Helvetica"/>
+          <w:b/>
+        </w:rPr>
+        <w:t xml:space="preserve"> line XX we clearly highlight the </w:t>
+      </w:r>
+      <w:r>
+        <w:rPr>
+          <w:rFonts w:ascii="Helvetica" w:hAnsi="Helvetica" w:cs="Helvetica"/>
+          <w:b/>
+        </w:rPr>
+        <w:t xml:space="preserve">advantages of a fixed system over an adaptive system. </w:t>
+      </w:r>
+      <w:r>
+        <w:rPr>
+          <w:rFonts w:ascii="Helvetica" w:hAnsi="Helvetica" w:cs="Helvetica"/>
+          <w:b/>
+        </w:rPr>
+        <w:t>In Figure 13 we also compare first the PV without the benefits of shading, and then have the system expansion in blue.</w:t>
+      </w:r>
+    </w:p>
+    <w:p>
+      <w:pPr>
+        <w:widowControl w:val="0"/>
+        <w:autoSpaceDE w:val="0"/>
+        <w:autoSpaceDN w:val="0"/>
+        <w:adjustRightInd w:val="0"/>
+        <w:rPr>
+          <w:rFonts w:ascii="Helvetica" w:hAnsi="Helvetica" w:cs="Helvetica"/>
+          <w:b/>
+        </w:rPr>
+      </w:pPr>
+    </w:p>
+    <w:p>
+      <w:pPr>
+        <w:widowControl w:val="0"/>
+        <w:autoSpaceDE w:val="0"/>
+        <w:autoSpaceDN w:val="0"/>
+        <w:adjustRightInd w:val="0"/>
+        <w:rPr>
+          <w:rFonts w:ascii="Helvetica" w:hAnsi="Helvetica" w:cs="Helvetica"/>
+          <w:b/>
+        </w:rPr>
+      </w:pPr>
+      <w:r>
+        <w:rPr>
+          <w:rFonts w:ascii="Helvetica" w:hAnsi="Helvetica" w:cs="Helvetica"/>
+          <w:b/>
+        </w:rPr>
+        <w:lastRenderedPageBreak/>
+        <w:t xml:space="preserve">Only in a second step we perform a system expansion (according to ISO 14044). We deemed this two-step analysis necessary in order to account for the multi-functionality of the ASF. </w:t>
+      </w:r>
+      <w:r>
+        <w:rPr>
+          <w:rFonts w:ascii="Helvetica" w:hAnsi="Helvetica" w:cs="Helvetica"/>
+          <w:b/>
+        </w:rPr>
+        <w:t>Also, w</w:t>
+      </w:r>
+      <w:r>
+        <w:rPr>
+          <w:rFonts w:ascii="Helvetica" w:hAnsi="Helvetica" w:cs="Helvetica"/>
+          <w:b/>
+        </w:rPr>
+        <w:t xml:space="preserve">e </w:t>
+      </w:r>
+      <w:r>
+        <w:rPr>
+          <w:rFonts w:ascii="Helvetica" w:hAnsi="Helvetica" w:cs="Helvetica"/>
+          <w:b/>
+        </w:rPr>
+        <w:t xml:space="preserve">tried to be </w:t>
+      </w:r>
+      <w:r>
+        <w:rPr>
+          <w:rFonts w:ascii="Helvetica" w:hAnsi="Helvetica" w:cs="Helvetica"/>
+          <w:b/>
+        </w:rPr>
+        <w:t xml:space="preserve">careful </w:t>
+      </w:r>
+      <w:r>
+        <w:rPr>
+          <w:rFonts w:ascii="Helvetica" w:hAnsi="Helvetica" w:cs="Helvetica"/>
+          <w:b/>
+        </w:rPr>
+        <w:t xml:space="preserve">and </w:t>
+      </w:r>
+      <w:r>
+        <w:rPr>
+          <w:rFonts w:ascii="Helvetica" w:hAnsi="Helvetica" w:cs="Helvetica"/>
+          <w:b/>
+        </w:rPr>
+        <w:t xml:space="preserve">not mislead the reader </w:t>
+      </w:r>
+      <w:r>
+        <w:rPr>
+          <w:rFonts w:ascii="Helvetica" w:hAnsi="Helvetica" w:cs="Helvetica"/>
+          <w:b/>
+        </w:rPr>
+        <w:t xml:space="preserve">by illustrating </w:t>
+      </w:r>
+      <w:r>
+        <w:rPr>
+          <w:rFonts w:ascii="Helvetica" w:hAnsi="Helvetica" w:cs="Helvetica"/>
+          <w:b/>
+        </w:rPr>
+        <w:t xml:space="preserve">the benefits due to shading separately, as it is </w:t>
+      </w:r>
+      <w:r>
+        <w:rPr>
+          <w:rFonts w:ascii="Helvetica" w:hAnsi="Helvetica" w:cs="Helvetica"/>
+          <w:b/>
+        </w:rPr>
+        <w:t xml:space="preserve">seen in figure </w:t>
+      </w:r>
+      <w:r>
+        <w:rPr>
+          <w:rFonts w:ascii="Helvetica" w:hAnsi="Helvetica" w:cs="Helvetica"/>
+          <w:b/>
+          <w:highlight w:val="yellow"/>
+        </w:rPr>
+        <w:t>13</w:t>
+      </w:r>
+      <w:r>
+        <w:rPr>
+          <w:rFonts w:ascii="Helvetica" w:hAnsi="Helvetica" w:cs="Helvetica"/>
+          <w:b/>
+        </w:rPr>
+        <w:t xml:space="preserve">. </w:t>
+      </w:r>
+    </w:p>
+    <w:p>
+      <w:pPr>
+        <w:widowControl w:val="0"/>
+        <w:autoSpaceDE w:val="0"/>
+        <w:autoSpaceDN w:val="0"/>
+        <w:adjustRightInd w:val="0"/>
+        <w:rPr>
+          <w:rFonts w:ascii="Helvetica" w:hAnsi="Helvetica" w:cs="Helvetica"/>
+          <w:b/>
+        </w:rPr>
+      </w:pPr>
+    </w:p>
+    <w:p>
+      <w:pPr>
+        <w:widowControl w:val="0"/>
+        <w:autoSpaceDE w:val="0"/>
+        <w:autoSpaceDN w:val="0"/>
+        <w:adjustRightInd w:val="0"/>
+        <w:rPr>
+          <w:rFonts w:ascii="Helvetica" w:hAnsi="Helvetica" w:cs="Helvetica"/>
+          <w:b/>
+        </w:rPr>
+      </w:pPr>
+      <w:r>
+        <w:rPr>
+          <w:rFonts w:ascii="Helvetica" w:hAnsi="Helvetica" w:cs="Helvetica"/>
+          <w:b/>
+        </w:rPr>
+        <w:t xml:space="preserve">In order to make this fact more clear </w:t>
+      </w:r>
+      <w:r>
+        <w:rPr>
+          <w:rFonts w:ascii="Helvetica" w:hAnsi="Helvetica" w:cs="Helvetica"/>
+          <w:b/>
+        </w:rPr>
+        <w:t xml:space="preserve">we also </w:t>
+      </w:r>
+      <w:r>
+        <w:rPr>
+          <w:rFonts w:ascii="Helvetica" w:hAnsi="Helvetica" w:cs="Helvetica"/>
+          <w:b/>
+        </w:rPr>
+        <w:t>made the following change</w:t>
+      </w:r>
+      <w:r>
+        <w:rPr>
+          <w:rFonts w:ascii="Helvetica" w:hAnsi="Helvetica" w:cs="Helvetica"/>
+          <w:b/>
+        </w:rPr>
+        <w:t>s</w:t>
+      </w:r>
+      <w:r>
+        <w:rPr>
+          <w:rFonts w:ascii="Helvetica" w:hAnsi="Helvetica" w:cs="Helvetica"/>
+          <w:b/>
+        </w:rPr>
+        <w:t>:</w:t>
+      </w:r>
+      <w:r>
+        <w:rPr>
+          <w:rFonts w:ascii="Helvetica" w:hAnsi="Helvetica" w:cs="Helvetica"/>
+          <w:b/>
+        </w:rPr>
+        <w:t xml:space="preserve"> </w:t>
+      </w:r>
+    </w:p>
+    <w:p>
+      <w:pPr>
+        <w:pStyle w:val="ListParagraph"/>
+        <w:widowControl w:val="0"/>
+        <w:numPr>
+          <w:ilvl w:val="0"/>
+          <w:numId w:val="1"/>
+        </w:numPr>
+        <w:autoSpaceDE w:val="0"/>
+        <w:autoSpaceDN w:val="0"/>
+        <w:adjustRightInd w:val="0"/>
+        <w:rPr>
+          <w:rFonts w:ascii="Helvetica" w:hAnsi="Helvetica" w:cs="Helvetica"/>
+          <w:b/>
+        </w:rPr>
+      </w:pPr>
+      <w:r>
+        <w:rPr>
+          <w:rFonts w:ascii="Helvetica" w:hAnsi="Helvetica" w:cs="Helvetica"/>
+          <w:b/>
+        </w:rPr>
+        <w:t>Page 6, line XX. Under interpretation we added a sentence describing the system expansion</w:t>
+      </w:r>
+    </w:p>
+    <w:p>
+      <w:pPr>
+        <w:pStyle w:val="ListParagraph"/>
+        <w:widowControl w:val="0"/>
+        <w:numPr>
+          <w:ilvl w:val="0"/>
+          <w:numId w:val="1"/>
+        </w:numPr>
+        <w:autoSpaceDE w:val="0"/>
+        <w:autoSpaceDN w:val="0"/>
+        <w:adjustRightInd w:val="0"/>
+        <w:rPr>
+          <w:rFonts w:ascii="Helvetica" w:hAnsi="Helvetica" w:cs="Helvetica"/>
+          <w:b/>
+        </w:rPr>
+      </w:pPr>
+      <w:r>
+        <w:rPr>
+          <w:rFonts w:ascii="Helvetica" w:hAnsi="Helvetica" w:cs="Helvetica"/>
+          <w:b/>
+        </w:rPr>
+        <w:t>Page 17, Figure 10. We split the waterfall chart and clearly marked the system expansion in orange</w:t>
+      </w:r>
+    </w:p>
+    <w:p>
+      <w:pPr>
+        <w:pStyle w:val="ListParagraph"/>
+        <w:widowControl w:val="0"/>
+        <w:numPr>
+          <w:ilvl w:val="0"/>
+          <w:numId w:val="1"/>
+        </w:numPr>
+        <w:autoSpaceDE w:val="0"/>
+        <w:autoSpaceDN w:val="0"/>
+        <w:adjustRightInd w:val="0"/>
+        <w:rPr>
+          <w:rFonts w:ascii="Helvetica" w:hAnsi="Helvetica" w:cs="Helvetica"/>
+          <w:b/>
+        </w:rPr>
+      </w:pPr>
+      <w:r>
+        <w:rPr>
+          <w:rFonts w:ascii="Helvetica" w:hAnsi="Helvetica" w:cs="Helvetica"/>
+          <w:b/>
+        </w:rPr>
+        <w:t xml:space="preserve">Page 21 Figure 14: We changed the colour of the bars so that the orange colour fits the theme of </w:t>
+      </w:r>
+      <w:r>
+        <w:rPr>
+          <w:rFonts w:ascii="Helvetica" w:hAnsi="Helvetica" w:cs="Helvetica"/>
+          <w:b/>
+        </w:rPr>
+        <w:t>the system expansion</w:t>
+      </w:r>
+    </w:p>
+    <w:p>
+      <w:pPr>
+        <w:widowControl w:val="0"/>
+        <w:autoSpaceDE w:val="0"/>
+        <w:autoSpaceDN w:val="0"/>
+        <w:adjustRightInd w:val="0"/>
+        <w:rPr>
+          <w:rFonts w:ascii="Helvetica" w:hAnsi="Helvetica" w:cs="Helvetica"/>
+        </w:rPr>
+      </w:pPr>
+    </w:p>
+    <w:p>
+      <w:pPr>
+        <w:widowControl w:val="0"/>
+        <w:autoSpaceDE w:val="0"/>
+        <w:autoSpaceDN w:val="0"/>
+        <w:adjustRightInd w:val="0"/>
+        <w:rPr>
+          <w:rFonts w:ascii="Helvetica" w:hAnsi="Helvetica" w:cs="Helvetica"/>
+        </w:rPr>
+      </w:pPr>
+      <w:bookmarkStart w:id="0" w:name="_GoBack"/>
+      <w:bookmarkEnd w:id="0"/>
     </w:p>
     <w:p>
       <w:pPr>
@@ -219,69 +501,228 @@
           <w:rFonts w:ascii="Helvetica" w:hAnsi="Helvetica" w:cs="Helvetica"/>
         </w:rPr>
         <w:tab/>
-        <w:t xml:space="preserve">The use of European electricity mix data gives inaccurate results, and conveys a misleading message. Since the authors assume that the system is located in Switzerland (and, for that reason, make correct use of Swiss weather file and solar irradiation data), the choice of European electricity mix </w:t>
-      </w:r>
-      <w:r>
-        <w:rPr>
-          <w:rFonts w:ascii="Helvetica" w:hAnsi="Helvetica" w:cs="Helvetica"/>
-        </w:rPr>
-        <w:lastRenderedPageBreak/>
-        <w:t>data is inconsistent and flawed (p.11, l.32). As explained in the ILCD Handbook [2], "the geographical coverage of the LCI data should represent the smallest, appropriate geographical unit, depending on the goal of the LCI/LCA study and the intended applications. If e.g. the use of an energy-using consumer product in France would be the scope of the data set, the corresponding electricity market consumption mix (which is not automatically France) and French product use conditions were to be considered, i.e. not European or Global average conditions." Otherwise, there is a risk of producing inaccurate and misleading findings, as in this case where results differ significantly</w:t>
-      </w:r>
-    </w:p>
-    <w:p>
-      <w:pPr>
-        <w:widowControl w:val="0"/>
-        <w:autoSpaceDE w:val="0"/>
-        <w:autoSpaceDN w:val="0"/>
-        <w:adjustRightInd w:val="0"/>
-        <w:rPr>
-          <w:rFonts w:ascii="Helvetica" w:hAnsi="Helvetica" w:cs="Helvetica"/>
-        </w:rPr>
-      </w:pPr>
+        <w:t>The use of European electricity mix data gives inaccurate results, and conveys a misleading message. Since the authors assume that the system is located in Switzerland (and, for that reason, make correct use of Swiss weather file and solar irradiation data), the choice of European electricity mix data is inconsistent and flawed (p.11, l.32). As explained in the ILCD Handbook [2], "the geographical coverage of the LCI data should represent the smallest, appropriate geographical unit, depending on the goal of the LCI/LCA study and the intended applications. If e.g. the use of an energy-using consumer product in France would be the scope of the data set, the corresponding electricity market consumption mix (which is not automatically France) and French product use conditions were to be considered, i.e. not European or Global average conditions." Otherwise, there is a risk of producing inaccurate and misleading findings, as in this case where results differ significantly</w:t>
+      </w:r>
+      <w:r>
+        <w:rPr>
+          <w:rFonts w:ascii="Helvetica" w:hAnsi="Helvetica" w:cs="Helvetica"/>
+        </w:rPr>
+        <w:t xml:space="preserve"> </w:t>
+      </w:r>
+      <w:r>
+        <w:rPr>
+          <w:rFonts w:ascii="Helvetica" w:hAnsi="Helvetica" w:cs="Helvetica"/>
+        </w:rPr>
+        <w:t>when Swiss mix data is used, as shown in Figure 8. Again as explained in [2], "the use of data from one geographical area or specific supplier to another one is appropriate only if the differences in the environmental impacts have no or little relevance for the overall representativeness of the inventory."   </w:t>
+      </w:r>
+    </w:p>
+    <w:p>
+      <w:pPr>
+        <w:widowControl w:val="0"/>
+        <w:autoSpaceDE w:val="0"/>
+        <w:autoSpaceDN w:val="0"/>
+        <w:adjustRightInd w:val="0"/>
+        <w:rPr>
+          <w:rFonts w:ascii="Helvetica" w:hAnsi="Helvetica" w:cs="Helvetica"/>
+        </w:rPr>
+      </w:pPr>
+    </w:p>
+    <w:p>
+      <w:pPr>
+        <w:widowControl w:val="0"/>
+        <w:autoSpaceDE w:val="0"/>
+        <w:autoSpaceDN w:val="0"/>
+        <w:adjustRightInd w:val="0"/>
+        <w:rPr>
+          <w:rFonts w:ascii="Helvetica" w:hAnsi="Helvetica" w:cs="Helvetica"/>
+          <w:b/>
+        </w:rPr>
+      </w:pPr>
+      <w:r>
+        <w:rPr>
+          <w:rFonts w:ascii="Helvetica" w:hAnsi="Helvetica" w:cs="Helvetica"/>
+          <w:b/>
+        </w:rPr>
+        <w:t xml:space="preserve">Thank you for pointing this out.  During our first submission, we also were discussing this point, and chose the EU electricity </w:t>
+      </w:r>
       <w:proofErr w:type="gramStart"/>
       <w:r>
         <w:rPr>
           <w:rFonts w:ascii="Helvetica" w:hAnsi="Helvetica" w:cs="Helvetica"/>
-        </w:rPr>
-        <w:t>when</w:t>
+          <w:b/>
+        </w:rPr>
+        <w:t>mix</w:t>
       </w:r>
       <w:proofErr w:type="gramEnd"/>
       <w:r>
         <w:rPr>
           <w:rFonts w:ascii="Helvetica" w:hAnsi="Helvetica" w:cs="Helvetica"/>
-        </w:rPr>
-        <w:t xml:space="preserve"> Swiss mix data is used, as shown in Figure 8. Again as explained in [2], "the use of data from one geographical area or specific supplier to another one is appropriate only if the differences in the environmental impacts have no or little relevance for the overall representativeness of the inventory."   </w:t>
-      </w:r>
-    </w:p>
-    <w:p>
-      <w:pPr>
-        <w:widowControl w:val="0"/>
-        <w:autoSpaceDE w:val="0"/>
-        <w:autoSpaceDN w:val="0"/>
-        <w:adjustRightInd w:val="0"/>
-        <w:rPr>
-          <w:rFonts w:ascii="Helvetica" w:hAnsi="Helvetica" w:cs="Helvetica"/>
-        </w:rPr>
-      </w:pPr>
-    </w:p>
-    <w:p>
-      <w:pPr>
-        <w:widowControl w:val="0"/>
-        <w:autoSpaceDE w:val="0"/>
-        <w:autoSpaceDN w:val="0"/>
-        <w:adjustRightInd w:val="0"/>
-        <w:rPr>
-          <w:rFonts w:ascii="Helvetica" w:hAnsi="Helvetica" w:cs="Helvetica"/>
-          <w:b/>
-        </w:rPr>
-      </w:pPr>
-      <w:r>
-        <w:rPr>
-          <w:rFonts w:ascii="Helvetica" w:hAnsi="Helvetica" w:cs="Helvetica"/>
-          <w:b/>
-        </w:rPr>
-        <w:t>Thank you for pointing this out.  During our first submission, we also were discussing this point, and chose the EU electricity mix as the electricity is shared across borders. Thanks to your review, we have now amended this and expanded it to three separate regions. Germany, Switzerland and Spain, where each region uses its own respective electricity mix.</w:t>
+          <w:b/>
+        </w:rPr>
+        <w:t xml:space="preserve"> as </w:t>
+      </w:r>
+      <w:r>
+        <w:rPr>
+          <w:rFonts w:ascii="Helvetica" w:hAnsi="Helvetica" w:cs="Helvetica"/>
+          <w:b/>
+        </w:rPr>
+        <w:t>Switzerland is part of the European electricity network</w:t>
+      </w:r>
+      <w:r>
+        <w:rPr>
+          <w:rFonts w:ascii="Helvetica" w:hAnsi="Helvetica" w:cs="Helvetica"/>
+          <w:b/>
+        </w:rPr>
+        <w:t>.</w:t>
+      </w:r>
+      <w:r>
+        <w:rPr>
+          <w:rFonts w:ascii="Helvetica" w:hAnsi="Helvetica" w:cs="Helvetica"/>
+          <w:b/>
+        </w:rPr>
+        <w:t xml:space="preserve"> We </w:t>
+      </w:r>
+      <w:r>
+        <w:rPr>
+          <w:rFonts w:ascii="Helvetica" w:hAnsi="Helvetica" w:cs="Helvetica"/>
+          <w:b/>
+        </w:rPr>
+        <w:t>tried</w:t>
+      </w:r>
+      <w:r>
+        <w:rPr>
+          <w:rFonts w:ascii="Helvetica" w:hAnsi="Helvetica" w:cs="Helvetica"/>
+          <w:b/>
+        </w:rPr>
+        <w:t xml:space="preserve"> to address this point by showing the sensitivity of the electricity mix</w:t>
+      </w:r>
+      <w:r>
+        <w:rPr>
+          <w:rFonts w:ascii="Helvetica" w:hAnsi="Helvetica" w:cs="Helvetica"/>
+          <w:b/>
+        </w:rPr>
+        <w:t xml:space="preserve">. </w:t>
+      </w:r>
+      <w:r>
+        <w:rPr>
+          <w:rFonts w:ascii="Helvetica" w:hAnsi="Helvetica" w:cs="Helvetica"/>
+          <w:b/>
+        </w:rPr>
+        <w:t>Thanks to your review,</w:t>
+      </w:r>
+      <w:r>
+        <w:rPr>
+          <w:rFonts w:ascii="Helvetica" w:hAnsi="Helvetica" w:cs="Helvetica"/>
+          <w:b/>
+        </w:rPr>
+        <w:t xml:space="preserve"> we will now use the German</w:t>
+      </w:r>
+      <w:r>
+        <w:rPr>
+          <w:rFonts w:ascii="Helvetica" w:hAnsi="Helvetica" w:cs="Helvetica"/>
+          <w:b/>
+        </w:rPr>
+        <w:t xml:space="preserve"> electricity mix as the default and</w:t>
+      </w:r>
+      <w:r>
+        <w:rPr>
+          <w:rFonts w:ascii="Helvetica" w:hAnsi="Helvetica" w:cs="Helvetica"/>
+          <w:b/>
+        </w:rPr>
+        <w:t xml:space="preserve"> we amended this </w:t>
+      </w:r>
+      <w:r>
+        <w:rPr>
+          <w:rFonts w:ascii="Helvetica" w:hAnsi="Helvetica" w:cs="Helvetica"/>
+          <w:b/>
+        </w:rPr>
+        <w:t xml:space="preserve">by </w:t>
+      </w:r>
+      <w:r>
+        <w:rPr>
+          <w:rFonts w:ascii="Helvetica" w:hAnsi="Helvetica" w:cs="Helvetica"/>
+          <w:b/>
+        </w:rPr>
+        <w:t>expand</w:t>
+      </w:r>
+      <w:r>
+        <w:rPr>
+          <w:rFonts w:ascii="Helvetica" w:hAnsi="Helvetica" w:cs="Helvetica"/>
+          <w:b/>
+        </w:rPr>
+        <w:t>ing</w:t>
+      </w:r>
+      <w:r>
+        <w:rPr>
+          <w:rFonts w:ascii="Helvetica" w:hAnsi="Helvetica" w:cs="Helvetica"/>
+          <w:b/>
+        </w:rPr>
+        <w:t xml:space="preserve"> it to three separate regions</w:t>
+      </w:r>
+      <w:r>
+        <w:rPr>
+          <w:rFonts w:ascii="Helvetica" w:hAnsi="Helvetica" w:cs="Helvetica"/>
+          <w:b/>
+        </w:rPr>
+        <w:t xml:space="preserve">: </w:t>
+      </w:r>
+      <w:r>
+        <w:rPr>
+          <w:rFonts w:ascii="Helvetica" w:hAnsi="Helvetica" w:cs="Helvetica"/>
+          <w:b/>
+        </w:rPr>
+        <w:t>Germany, Switzerland and Spain, where each region uses its own respective electricity mix.</w:t>
+      </w:r>
+      <w:r>
+        <w:rPr>
+          <w:rFonts w:ascii="Helvetica" w:hAnsi="Helvetica" w:cs="Helvetica"/>
+          <w:b/>
+        </w:rPr>
+        <w:t xml:space="preserve"> </w:t>
+      </w:r>
+      <w:r>
+        <w:rPr>
+          <w:rFonts w:ascii="Helvetica" w:hAnsi="Helvetica" w:cs="Helvetica"/>
+          <w:b/>
+        </w:rPr>
+        <w:t>Furthermore, we ran additional simulations using localized climate data (</w:t>
+      </w:r>
+      <w:r>
+        <w:rPr>
+          <w:rFonts w:ascii="Helvetica" w:hAnsi="Helvetica" w:cs="Helvetica"/>
+          <w:b/>
+        </w:rPr>
+        <w:t>addressing</w:t>
+      </w:r>
+      <w:r>
+        <w:rPr>
+          <w:rFonts w:ascii="Helvetica" w:hAnsi="Helvetica" w:cs="Helvetica"/>
+          <w:b/>
+        </w:rPr>
+        <w:t xml:space="preserve"> also comment B.2d). </w:t>
+      </w:r>
+      <w:r>
+        <w:rPr>
+          <w:rFonts w:ascii="Helvetica" w:hAnsi="Helvetica" w:cs="Helvetica"/>
+          <w:b/>
+        </w:rPr>
+        <w:t xml:space="preserve">Page 18, Line XX to XX </w:t>
+      </w:r>
+      <w:proofErr w:type="gramStart"/>
+      <w:r>
+        <w:rPr>
+          <w:rFonts w:ascii="Helvetica" w:hAnsi="Helvetica" w:cs="Helvetica"/>
+          <w:b/>
+        </w:rPr>
+        <w:t>describe</w:t>
+      </w:r>
+      <w:proofErr w:type="gramEnd"/>
+      <w:r>
+        <w:rPr>
+          <w:rFonts w:ascii="Helvetica" w:hAnsi="Helvetica" w:cs="Helvetica"/>
+          <w:b/>
+        </w:rPr>
+        <w:t xml:space="preserve"> the changes, along with Figure 12.</w:t>
       </w:r>
     </w:p>
     <w:p>
@@ -316,51 +757,107 @@
           <w:rFonts w:ascii="Helvetica" w:hAnsi="Helvetica" w:cs="Helvetica"/>
         </w:rPr>
         <w:tab/>
-        <w:t xml:space="preserve">Description of the LCA methodology is flawed at basic level. For example, p.4, l.52-53 read: "the life cycle assessment is performed in three stages 1) goal, 2) scope definition, and 3) assessment." Overall, the whole paragraph (p.4, l.39-47) and section 2.1 present </w:t>
+        <w:t xml:space="preserve">Description of the LCA methodology is flawed at basic level. For example, p.4, l.52-53 read: "the life cycle assessment is performed in three stages 1) goal, 2) scope definition, and 3) assessment." Overall, the whole paragraph (p.4, l.39-47) and section 2.1 present fundamental errors, and do not comply with ISO 14044:2006 [1], which stipulates that "there are four phases in an LCA study: a) the goal and scope definition phase, </w:t>
       </w:r>
       <w:proofErr w:type="gramStart"/>
       <w:r>
         <w:rPr>
           <w:rFonts w:ascii="Helvetica" w:hAnsi="Helvetica" w:cs="Helvetica"/>
         </w:rPr>
-        <w:t>fundamental  errors</w:t>
+        <w:t>b)the</w:t>
       </w:r>
       <w:proofErr w:type="gramEnd"/>
       <w:r>
         <w:rPr>
           <w:rFonts w:ascii="Helvetica" w:hAnsi="Helvetica" w:cs="Helvetica"/>
         </w:rPr>
-        <w:t xml:space="preserve">, and do not comply with ISO 14044:2006 [1], which stipulates that "there are four phases in an LCA study: a) the goal and scope definition phase, b)the inventory analysis phase, c) the impact assessment phase, and d) the interpretation phase". </w:t>
-      </w:r>
-    </w:p>
-    <w:p>
-      <w:pPr>
-        <w:widowControl w:val="0"/>
-        <w:autoSpaceDE w:val="0"/>
-        <w:autoSpaceDN w:val="0"/>
-        <w:adjustRightInd w:val="0"/>
-        <w:rPr>
-          <w:rFonts w:ascii="Helvetica" w:hAnsi="Helvetica" w:cs="Helvetica"/>
-        </w:rPr>
-      </w:pPr>
-    </w:p>
-    <w:p>
-      <w:pPr>
-        <w:widowControl w:val="0"/>
-        <w:autoSpaceDE w:val="0"/>
-        <w:autoSpaceDN w:val="0"/>
-        <w:adjustRightInd w:val="0"/>
-        <w:rPr>
-          <w:rFonts w:ascii="Helvetica" w:hAnsi="Helvetica" w:cs="Helvetica"/>
-          <w:b/>
-        </w:rPr>
-      </w:pPr>
-      <w:r>
-        <w:rPr>
-          <w:rFonts w:ascii="Helvetica" w:hAnsi="Helvetica" w:cs="Helvetica"/>
-          <w:b/>
-        </w:rPr>
-        <w:t>Thank you for this point. In our initial versions our text was written as per ISO 14044:2006</w:t>
+        <w:t xml:space="preserve"> inventory analysis phase, c) the impact assessment phase, and d) the interpretation phase". </w:t>
+      </w:r>
+    </w:p>
+    <w:p>
+      <w:pPr>
+        <w:widowControl w:val="0"/>
+        <w:autoSpaceDE w:val="0"/>
+        <w:autoSpaceDN w:val="0"/>
+        <w:adjustRightInd w:val="0"/>
+        <w:rPr>
+          <w:rFonts w:ascii="Helvetica" w:hAnsi="Helvetica" w:cs="Helvetica"/>
+        </w:rPr>
+      </w:pPr>
+    </w:p>
+    <w:p>
+      <w:pPr>
+        <w:widowControl w:val="0"/>
+        <w:autoSpaceDE w:val="0"/>
+        <w:autoSpaceDN w:val="0"/>
+        <w:adjustRightInd w:val="0"/>
+        <w:rPr>
+          <w:rFonts w:ascii="Helvetica" w:hAnsi="Helvetica" w:cs="Helvetica"/>
+          <w:b/>
+        </w:rPr>
+      </w:pPr>
+      <w:r>
+        <w:rPr>
+          <w:rFonts w:ascii="Helvetica" w:hAnsi="Helvetica" w:cs="Helvetica"/>
+          <w:b/>
+        </w:rPr>
+        <w:t xml:space="preserve">Thank you for this point. </w:t>
+      </w:r>
+      <w:r>
+        <w:rPr>
+          <w:rFonts w:ascii="Helvetica" w:hAnsi="Helvetica" w:cs="Helvetica"/>
+          <w:b/>
+        </w:rPr>
+        <w:t xml:space="preserve">Overall, you can probably agree that we </w:t>
+      </w:r>
+      <w:r>
+        <w:rPr>
+          <w:rFonts w:ascii="Helvetica" w:hAnsi="Helvetica" w:cs="Helvetica"/>
+          <w:b/>
+        </w:rPr>
+        <w:t xml:space="preserve">already </w:t>
+      </w:r>
+      <w:r>
+        <w:rPr>
+          <w:rFonts w:ascii="Helvetica" w:hAnsi="Helvetica" w:cs="Helvetica"/>
+          <w:b/>
+        </w:rPr>
+        <w:t>cover</w:t>
+      </w:r>
+      <w:r>
+        <w:rPr>
+          <w:rFonts w:ascii="Helvetica" w:hAnsi="Helvetica" w:cs="Helvetica"/>
+          <w:b/>
+        </w:rPr>
+        <w:t>ed</w:t>
+      </w:r>
+      <w:r>
+        <w:rPr>
+          <w:rFonts w:ascii="Helvetica" w:hAnsi="Helvetica" w:cs="Helvetica"/>
+          <w:b/>
+        </w:rPr>
+        <w:t xml:space="preserve"> all four phases in the manuscript. However, you are right that this particular section was not properly described. </w:t>
+      </w:r>
+      <w:r>
+        <w:rPr>
+          <w:rFonts w:ascii="Helvetica" w:hAnsi="Helvetica" w:cs="Helvetica"/>
+          <w:b/>
+        </w:rPr>
+        <w:t xml:space="preserve">In </w:t>
+      </w:r>
+      <w:r>
+        <w:rPr>
+          <w:rFonts w:ascii="Helvetica" w:hAnsi="Helvetica" w:cs="Helvetica"/>
+          <w:b/>
+        </w:rPr>
+        <w:t xml:space="preserve">an earlier </w:t>
+      </w:r>
+      <w:r>
+        <w:rPr>
+          <w:rFonts w:ascii="Helvetica" w:hAnsi="Helvetica" w:cs="Helvetica"/>
+          <w:b/>
+        </w:rPr>
+        <w:t>versions our text was written as per ISO 14044:2006</w:t>
       </w:r>
       <w:r>
         <w:rPr>
@@ -391,6 +888,27 @@
           <w:b/>
         </w:rPr>
         <w:t xml:space="preserve"> discusses each of the four phases individually.</w:t>
+      </w:r>
+      <w:r>
+        <w:rPr>
+          <w:rFonts w:ascii="Helvetica" w:hAnsi="Helvetica" w:cs="Helvetica"/>
+          <w:b/>
+        </w:rPr>
+        <w:t xml:space="preserve"> </w:t>
+      </w:r>
+      <w:r>
+        <w:rPr>
+          <w:rFonts w:ascii="Helvetica" w:hAnsi="Helvetica" w:cs="Helvetica"/>
+          <w:b/>
+        </w:rPr>
+        <w:t xml:space="preserve">Please see </w:t>
+      </w:r>
+      <w:r>
+        <w:rPr>
+          <w:rFonts w:ascii="Helvetica" w:hAnsi="Helvetica" w:cs="Helvetica"/>
+          <w:b/>
+        </w:rPr>
+        <w:t>page 5,6 which detail this change.</w:t>
       </w:r>
     </w:p>
     <w:p>
@@ -467,96 +985,135 @@
         <w:rPr>
           <w:rFonts w:ascii="Helvetica" w:hAnsi="Helvetica" w:cs="Helvetica"/>
         </w:rPr>
-        <w:t>. Unfortunately</w:t>
+        <w:t xml:space="preserve">. Unfortunately, limiting the scope of the study to assessing GHG emissions happens too often in LCAs despite evidence in the literature that GHG accountings are not sufficient indicators for environmental sustainability [3]. In principle, all relevant environmental impact categories should be considered; otherwise, it should be clearly stated and discussed [1]. Moreover, characterising your findings as 'environmental impact/performance' is a bold generalisation that should be avoided, since the authors have limited the scope of their work to climate change impacts only. </w:t>
+      </w:r>
+    </w:p>
+    <w:p>
+      <w:pPr>
+        <w:widowControl w:val="0"/>
+        <w:autoSpaceDE w:val="0"/>
+        <w:autoSpaceDN w:val="0"/>
+        <w:adjustRightInd w:val="0"/>
+        <w:rPr>
+          <w:rFonts w:ascii="Helvetica" w:hAnsi="Helvetica" w:cs="Helvetica"/>
+        </w:rPr>
+      </w:pPr>
+    </w:p>
+    <w:p>
+      <w:pPr>
+        <w:widowControl w:val="0"/>
+        <w:autoSpaceDE w:val="0"/>
+        <w:autoSpaceDN w:val="0"/>
+        <w:adjustRightInd w:val="0"/>
+        <w:rPr>
+          <w:rFonts w:ascii="Helvetica" w:hAnsi="Helvetica" w:cs="Helvetica"/>
+          <w:b/>
+        </w:rPr>
+      </w:pPr>
+      <w:r>
+        <w:rPr>
+          <w:rFonts w:ascii="Helvetica" w:hAnsi="Helvetica" w:cs="Helvetica"/>
+          <w:b/>
+        </w:rPr>
+        <w:t xml:space="preserve">Agreed. </w:t>
+      </w:r>
+      <w:r>
+        <w:rPr>
+          <w:rFonts w:ascii="Helvetica" w:hAnsi="Helvetica" w:cs="Helvetica"/>
+          <w:b/>
+        </w:rPr>
+        <w:t xml:space="preserve">We added </w:t>
+      </w:r>
+      <w:r>
+        <w:rPr>
+          <w:rFonts w:ascii="Helvetica" w:hAnsi="Helvetica" w:cs="Helvetica"/>
+          <w:b/>
+        </w:rPr>
+        <w:t xml:space="preserve">6 </w:t>
+      </w:r>
+      <w:proofErr w:type="spellStart"/>
+      <w:r>
+        <w:rPr>
+          <w:rFonts w:ascii="Helvetica" w:hAnsi="Helvetica" w:cs="Helvetica"/>
+          <w:b/>
+        </w:rPr>
+        <w:t>ReCiPe</w:t>
+      </w:r>
+      <w:proofErr w:type="spellEnd"/>
+      <w:r>
+        <w:rPr>
+          <w:rFonts w:ascii="Helvetica" w:hAnsi="Helvetica" w:cs="Helvetica"/>
+          <w:b/>
+        </w:rPr>
+        <w:t xml:space="preserve"> midpoint results to </w:t>
+      </w:r>
+      <w:r>
+        <w:rPr>
+          <w:rFonts w:ascii="Helvetica" w:hAnsi="Helvetica" w:cs="Helvetica"/>
+          <w:b/>
+        </w:rPr>
+        <w:t xml:space="preserve">Figure 8 based off the analysis by </w:t>
+      </w:r>
+      <w:proofErr w:type="spellStart"/>
+      <w:r>
+        <w:rPr>
+          <w:rFonts w:ascii="Helvetica" w:hAnsi="Helvetica" w:cs="Helvetica"/>
+          <w:b/>
+        </w:rPr>
+        <w:t>Oritz</w:t>
+      </w:r>
+      <w:proofErr w:type="spellEnd"/>
+      <w:r>
+        <w:rPr>
+          <w:rFonts w:ascii="Helvetica" w:hAnsi="Helvetica" w:cs="Helvetica"/>
+          <w:b/>
+        </w:rPr>
+        <w:t xml:space="preserve"> et al [1]</w:t>
+      </w:r>
+      <w:r>
+        <w:rPr>
+          <w:rFonts w:ascii="Helvetica" w:hAnsi="Helvetica" w:cs="Helvetica"/>
+          <w:b/>
+        </w:rPr>
+        <w:t xml:space="preserve">. </w:t>
+      </w:r>
+      <w:r>
+        <w:rPr>
+          <w:rFonts w:ascii="Helvetica" w:hAnsi="Helvetica" w:cs="Helvetica"/>
+          <w:b/>
+        </w:rPr>
+        <w:t>W</w:t>
+      </w:r>
+      <w:r>
+        <w:rPr>
+          <w:rFonts w:ascii="Helvetica" w:hAnsi="Helvetica" w:cs="Helvetica"/>
+          <w:b/>
+        </w:rPr>
+        <w:t xml:space="preserve">e included the results from the other indicators to the Discussion in </w:t>
+      </w:r>
+      <w:r>
+        <w:rPr>
+          <w:rFonts w:ascii="Helvetica" w:hAnsi="Helvetica" w:cs="Helvetica"/>
+          <w:b/>
+        </w:rPr>
+        <w:t xml:space="preserve">page 24 </w:t>
       </w:r>
       <w:proofErr w:type="gramStart"/>
       <w:r>
         <w:rPr>
           <w:rFonts w:ascii="Helvetica" w:hAnsi="Helvetica" w:cs="Helvetica"/>
-        </w:rPr>
-        <w:t>,  limiting</w:t>
+          <w:b/>
+        </w:rPr>
+        <w:t>line</w:t>
       </w:r>
       <w:proofErr w:type="gramEnd"/>
       <w:r>
         <w:rPr>
           <w:rFonts w:ascii="Helvetica" w:hAnsi="Helvetica" w:cs="Helvetica"/>
-        </w:rPr>
-        <w:t xml:space="preserve"> the scope of the study to assessing GHG emissions happens too often in LCAs despite evidence in the literature that GHG accountings are not sufficient indicators for environmental sustainability [3]. In principle, all relevant environmental impact categories should be considered; otherwise, it should be clearly stated and discussed [1]. Moreover, </w:t>
-      </w:r>
-      <w:proofErr w:type="spellStart"/>
-      <w:r>
-        <w:rPr>
-          <w:rFonts w:ascii="Helvetica" w:hAnsi="Helvetica" w:cs="Helvetica"/>
-        </w:rPr>
-        <w:t>characterising</w:t>
-      </w:r>
-      <w:proofErr w:type="spellEnd"/>
-      <w:r>
-        <w:rPr>
-          <w:rFonts w:ascii="Helvetica" w:hAnsi="Helvetica" w:cs="Helvetica"/>
-        </w:rPr>
-        <w:t xml:space="preserve"> your findings as 'environmental impact/performance' is a bold </w:t>
-      </w:r>
-      <w:proofErr w:type="spellStart"/>
-      <w:r>
-        <w:rPr>
-          <w:rFonts w:ascii="Helvetica" w:hAnsi="Helvetica" w:cs="Helvetica"/>
-        </w:rPr>
-        <w:t>generalisation</w:t>
-      </w:r>
-      <w:proofErr w:type="spellEnd"/>
-      <w:r>
-        <w:rPr>
-          <w:rFonts w:ascii="Helvetica" w:hAnsi="Helvetica" w:cs="Helvetica"/>
-        </w:rPr>
-        <w:t xml:space="preserve"> that should be avoided, since the authors have limited the scope of their work to climate change impacts only. </w:t>
-      </w:r>
-    </w:p>
-    <w:p>
-      <w:pPr>
-        <w:widowControl w:val="0"/>
-        <w:autoSpaceDE w:val="0"/>
-        <w:autoSpaceDN w:val="0"/>
-        <w:adjustRightInd w:val="0"/>
-        <w:rPr>
-          <w:rFonts w:ascii="Helvetica" w:hAnsi="Helvetica" w:cs="Helvetica"/>
-        </w:rPr>
-      </w:pPr>
-    </w:p>
-    <w:p>
-      <w:pPr>
-        <w:widowControl w:val="0"/>
-        <w:autoSpaceDE w:val="0"/>
-        <w:autoSpaceDN w:val="0"/>
-        <w:adjustRightInd w:val="0"/>
-        <w:rPr>
-          <w:rFonts w:ascii="Helvetica" w:hAnsi="Helvetica" w:cs="Helvetica"/>
-          <w:b/>
-        </w:rPr>
-      </w:pPr>
-      <w:r>
-        <w:rPr>
-          <w:rFonts w:ascii="Helvetica" w:hAnsi="Helvetica" w:cs="Helvetica"/>
-          <w:b/>
-        </w:rPr>
-        <w:t xml:space="preserve">Agreed. </w:t>
-      </w:r>
-      <w:r>
-        <w:rPr>
-          <w:rFonts w:ascii="Helvetica" w:hAnsi="Helvetica" w:cs="Helvetica"/>
-          <w:b/>
-        </w:rPr>
-        <w:t xml:space="preserve">We also have results for the Terrestrial Acidification Potential (AP). This has </w:t>
-      </w:r>
-      <w:r>
-        <w:rPr>
-          <w:rFonts w:ascii="Helvetica" w:hAnsi="Helvetica" w:cs="Helvetica"/>
-          <w:b/>
-        </w:rPr>
-        <w:t>now been included in the paper.</w:t>
-      </w:r>
-      <w:bookmarkStart w:id="0" w:name="_GoBack"/>
-      <w:bookmarkEnd w:id="0"/>
+          <w:b/>
+        </w:rPr>
+        <w:t xml:space="preserve"> XX.</w:t>
+      </w:r>
     </w:p>
     <w:p>
       <w:pPr>
@@ -641,7 +1198,7 @@
         </w:rPr>
         <w:t xml:space="preserve"> "the cut-off approach is used for the allocation of recycling and landfill disposal", whereas a simple internet search shows that direct landfilling is not allowed in Switzerland (</w:t>
       </w:r>
-      <w:hyperlink r:id="rId5" w:history="1">
+      <w:hyperlink r:id="rId7" w:history="1">
         <w:r>
           <w:rPr>
             <w:rFonts w:ascii="Helvetica" w:hAnsi="Helvetica" w:cs="Helvetica"/>
@@ -665,6 +1222,19 @@
         <w:autoSpaceDN w:val="0"/>
         <w:adjustRightInd w:val="0"/>
         <w:rPr>
+          <w:ins w:id="1" w:author="Niko Heeren" w:date="2016-03-07T12:49:00Z"/>
+          <w:rFonts w:ascii="Helvetica" w:hAnsi="Helvetica" w:cs="Helvetica"/>
+          <w:b/>
+        </w:rPr>
+      </w:pPr>
+    </w:p>
+    <w:p>
+      <w:pPr>
+        <w:widowControl w:val="0"/>
+        <w:autoSpaceDE w:val="0"/>
+        <w:autoSpaceDN w:val="0"/>
+        <w:adjustRightInd w:val="0"/>
+        <w:rPr>
           <w:rFonts w:ascii="Helvetica" w:hAnsi="Helvetica" w:cs="Helvetica"/>
           <w:b/>
         </w:rPr>
@@ -683,6 +1253,251 @@
         </w:rPr>
         <w:t>Thank you for noticing the wording.</w:t>
       </w:r>
+      <w:r>
+        <w:rPr>
+          <w:rFonts w:ascii="Helvetica" w:hAnsi="Helvetica" w:cs="Helvetica"/>
+          <w:b/>
+        </w:rPr>
+        <w:t xml:space="preserve"> </w:t>
+      </w:r>
+      <w:r>
+        <w:rPr>
+          <w:rFonts w:ascii="Helvetica" w:hAnsi="Helvetica" w:cs="Helvetica"/>
+          <w:b/>
+        </w:rPr>
+        <w:t xml:space="preserve">Our analysis for the disposal in Switzerland actually uses municipal incineration, not landfill disposal. This was a mistake from our side. Thank you for noticing. </w:t>
+      </w:r>
+    </w:p>
+    <w:p>
+      <w:pPr>
+        <w:widowControl w:val="0"/>
+        <w:autoSpaceDE w:val="0"/>
+        <w:autoSpaceDN w:val="0"/>
+        <w:adjustRightInd w:val="0"/>
+        <w:rPr>
+          <w:rFonts w:ascii="Helvetica" w:hAnsi="Helvetica" w:cs="Helvetica"/>
+          <w:b/>
+        </w:rPr>
+      </w:pPr>
+      <w:r>
+        <w:rPr>
+          <w:rFonts w:ascii="Helvetica" w:hAnsi="Helvetica" w:cs="Helvetica"/>
+          <w:b/>
+        </w:rPr>
+        <w:t xml:space="preserve"> </w:t>
+      </w:r>
+    </w:p>
+    <w:p>
+      <w:pPr>
+        <w:widowControl w:val="0"/>
+        <w:autoSpaceDE w:val="0"/>
+        <w:autoSpaceDN w:val="0"/>
+        <w:adjustRightInd w:val="0"/>
+        <w:rPr>
+          <w:rFonts w:ascii="Helvetica" w:hAnsi="Helvetica" w:cs="Helvetica"/>
+          <w:b/>
+        </w:rPr>
+      </w:pPr>
+      <w:r>
+        <w:rPr>
+          <w:rFonts w:ascii="Helvetica" w:hAnsi="Helvetica" w:cs="Helvetica"/>
+          <w:b/>
+        </w:rPr>
+        <w:t>Furthermore, w</w:t>
+      </w:r>
+      <w:r>
+        <w:rPr>
+          <w:rFonts w:ascii="Helvetica" w:hAnsi="Helvetica" w:cs="Helvetica"/>
+          <w:b/>
+        </w:rPr>
+        <w:t xml:space="preserve">e realize that our wording was not overly </w:t>
+      </w:r>
+      <w:r>
+        <w:rPr>
+          <w:rFonts w:ascii="Helvetica" w:hAnsi="Helvetica" w:cs="Helvetica"/>
+          <w:b/>
+        </w:rPr>
+        <w:t xml:space="preserve">clear </w:t>
+      </w:r>
+      <w:r>
+        <w:rPr>
+          <w:rFonts w:ascii="Helvetica" w:hAnsi="Helvetica" w:cs="Helvetica"/>
+          <w:b/>
+        </w:rPr>
+        <w:t xml:space="preserve">and we </w:t>
+      </w:r>
+      <w:proofErr w:type="gramStart"/>
+      <w:r>
+        <w:rPr>
+          <w:rFonts w:ascii="Helvetica" w:hAnsi="Helvetica" w:cs="Helvetica"/>
+          <w:b/>
+        </w:rPr>
+        <w:t>changed</w:t>
+      </w:r>
+      <w:proofErr w:type="gramEnd"/>
+      <w:r>
+        <w:rPr>
+          <w:rFonts w:ascii="Helvetica" w:hAnsi="Helvetica" w:cs="Helvetica"/>
+          <w:b/>
+        </w:rPr>
+        <w:t xml:space="preserve"> the description in 2.1.</w:t>
+      </w:r>
+      <w:r>
+        <w:rPr>
+          <w:rFonts w:ascii="Helvetica" w:hAnsi="Helvetica" w:cs="Helvetica"/>
+          <w:b/>
+        </w:rPr>
+        <w:t xml:space="preserve"> We use the </w:t>
+      </w:r>
+      <w:r>
+        <w:rPr>
+          <w:rFonts w:ascii="Helvetica" w:hAnsi="Helvetica" w:cs="Helvetica"/>
+          <w:b/>
+          <w:i/>
+        </w:rPr>
+        <w:t xml:space="preserve">cut-off </w:t>
+      </w:r>
+      <w:r>
+        <w:rPr>
+          <w:rFonts w:ascii="Helvetica" w:hAnsi="Helvetica" w:cs="Helvetica"/>
+          <w:b/>
+          <w:i/>
+        </w:rPr>
+        <w:t>system</w:t>
+      </w:r>
+      <w:r>
+        <w:rPr>
+          <w:rFonts w:ascii="Helvetica" w:hAnsi="Helvetica" w:cs="Helvetica"/>
+          <w:b/>
+          <w:i/>
+        </w:rPr>
+        <w:t xml:space="preserve"> model</w:t>
+      </w:r>
+      <w:r>
+        <w:rPr>
+          <w:rFonts w:ascii="Helvetica" w:hAnsi="Helvetica" w:cs="Helvetica"/>
+          <w:b/>
+        </w:rPr>
+        <w:t xml:space="preserve"> </w:t>
+      </w:r>
+      <w:r>
+        <w:rPr>
+          <w:rFonts w:ascii="Helvetica" w:hAnsi="Helvetica" w:cs="Helvetica"/>
+          <w:b/>
+        </w:rPr>
+        <w:t xml:space="preserve">of </w:t>
+      </w:r>
+      <w:proofErr w:type="spellStart"/>
+      <w:r>
+        <w:rPr>
+          <w:rFonts w:ascii="Helvetica" w:hAnsi="Helvetica" w:cs="Helvetica"/>
+          <w:b/>
+        </w:rPr>
+        <w:t>ecoinvent</w:t>
+      </w:r>
+      <w:proofErr w:type="spellEnd"/>
+      <w:r>
+        <w:rPr>
+          <w:rFonts w:ascii="Helvetica" w:hAnsi="Helvetica" w:cs="Helvetica"/>
+          <w:b/>
+        </w:rPr>
+        <w:t xml:space="preserve"> as described here: </w:t>
+      </w:r>
+      <w:hyperlink r:id="rId8" w:history="1">
+        <w:r>
+          <w:rPr>
+            <w:rStyle w:val="Hyperlink"/>
+            <w:rFonts w:ascii="Helvetica" w:hAnsi="Helvetica" w:cs="Helvetica"/>
+            <w:b/>
+          </w:rPr>
+          <w:t>http://www.ecoinvent.org/database/system-models-in-ecoinvent-3/cut-off-system-model/allocation-cut-off-by-classification.html</w:t>
+        </w:r>
+      </w:hyperlink>
+    </w:p>
+    <w:p>
+      <w:pPr>
+        <w:widowControl w:val="0"/>
+        <w:autoSpaceDE w:val="0"/>
+        <w:autoSpaceDN w:val="0"/>
+        <w:adjustRightInd w:val="0"/>
+        <w:rPr>
+          <w:rFonts w:ascii="Helvetica" w:hAnsi="Helvetica" w:cs="Helvetica"/>
+          <w:b/>
+        </w:rPr>
+      </w:pPr>
+    </w:p>
+    <w:p>
+      <w:pPr>
+        <w:widowControl w:val="0"/>
+        <w:autoSpaceDE w:val="0"/>
+        <w:autoSpaceDN w:val="0"/>
+        <w:adjustRightInd w:val="0"/>
+        <w:rPr>
+          <w:rFonts w:ascii="Helvetica" w:hAnsi="Helvetica" w:cs="Helvetica"/>
+          <w:b/>
+        </w:rPr>
+      </w:pPr>
+    </w:p>
+    <w:p>
+      <w:pPr>
+        <w:widowControl w:val="0"/>
+        <w:autoSpaceDE w:val="0"/>
+        <w:autoSpaceDN w:val="0"/>
+        <w:adjustRightInd w:val="0"/>
+        <w:rPr>
+          <w:rFonts w:ascii="Helvetica" w:hAnsi="Helvetica" w:cs="Helvetica"/>
+          <w:b/>
+        </w:rPr>
+      </w:pPr>
+      <w:r>
+        <w:rPr>
+          <w:rFonts w:ascii="Helvetica" w:hAnsi="Helvetica" w:cs="Helvetica"/>
+          <w:b/>
+        </w:rPr>
+        <w:t xml:space="preserve">We changed </w:t>
+      </w:r>
+      <w:r>
+        <w:rPr>
+          <w:rFonts w:ascii="Helvetica" w:hAnsi="Helvetica" w:cs="Helvetica"/>
+          <w:b/>
+        </w:rPr>
+        <w:t xml:space="preserve">page 5,6 </w:t>
+      </w:r>
+      <w:r>
+        <w:rPr>
+          <w:rFonts w:ascii="Helvetica" w:hAnsi="Helvetica" w:cs="Helvetica"/>
+          <w:b/>
+        </w:rPr>
+        <w:t xml:space="preserve">lines XX accordingly. Furthermore, we described the </w:t>
+      </w:r>
+      <w:r>
+        <w:rPr>
+          <w:rFonts w:ascii="Helvetica" w:hAnsi="Helvetica" w:cs="Helvetica"/>
+          <w:b/>
+        </w:rPr>
+        <w:t>major contributions to the disposal in Table 9</w:t>
+      </w:r>
+      <w:r>
+        <w:rPr>
+          <w:rFonts w:ascii="Helvetica" w:hAnsi="Helvetica" w:cs="Helvetica"/>
+          <w:b/>
+        </w:rPr>
+        <w:t xml:space="preserve"> to the Annex</w:t>
+      </w:r>
+      <w:r>
+        <w:rPr>
+          <w:rFonts w:ascii="Helvetica" w:hAnsi="Helvetica" w:cs="Helvetica"/>
+          <w:b/>
+        </w:rPr>
+        <w:t xml:space="preserve"> Section 7.2</w:t>
+      </w:r>
+      <w:r>
+        <w:rPr>
+          <w:rFonts w:ascii="Helvetica" w:hAnsi="Helvetica" w:cs="Helvetica"/>
+          <w:b/>
+        </w:rPr>
+        <w:t>, which specifies each process used.</w:t>
+      </w:r>
     </w:p>
     <w:p>
       <w:pPr>
@@ -716,21 +1531,208 @@
           <w:rFonts w:ascii="Helvetica" w:hAnsi="Helvetica" w:cs="Helvetica"/>
         </w:rPr>
         <w:tab/>
-        <w:t xml:space="preserve">It is not justified why benefits from recycling credits are not taken into account (p.5, l.43), while recycling is central to the reduction of environmental impacts (particularly metal depletion and toxic effects) and scaling up the availability of BOS </w:t>
+        <w:t>It is not justified why benefits from recycling credits are not taken into account (p.5, l.43), while recycling is central to the reduction of environmental impacts (particularly metal depletion and toxic effects) and scaling up the availability of BOS metal components in future PV systems [4-6].</w:t>
+      </w:r>
+    </w:p>
+    <w:p>
+      <w:pPr>
+        <w:widowControl w:val="0"/>
+        <w:autoSpaceDE w:val="0"/>
+        <w:autoSpaceDN w:val="0"/>
+        <w:adjustRightInd w:val="0"/>
+        <w:rPr>
+          <w:rFonts w:ascii="Helvetica" w:hAnsi="Helvetica" w:cs="Helvetica"/>
+        </w:rPr>
+      </w:pPr>
+    </w:p>
+    <w:p>
+      <w:pPr>
+        <w:widowControl w:val="0"/>
+        <w:autoSpaceDE w:val="0"/>
+        <w:autoSpaceDN w:val="0"/>
+        <w:adjustRightInd w:val="0"/>
+        <w:rPr>
+          <w:rFonts w:ascii="Helvetica" w:hAnsi="Helvetica" w:cs="Helvetica"/>
+          <w:b/>
+        </w:rPr>
+      </w:pPr>
+      <w:r>
+        <w:rPr>
+          <w:rFonts w:ascii="Helvetica" w:hAnsi="Helvetica" w:cs="Helvetica"/>
+          <w:b/>
+        </w:rPr>
+        <w:t>This may be a misunderstanding</w:t>
+      </w:r>
+      <w:r>
+        <w:rPr>
+          <w:rFonts w:ascii="Helvetica" w:hAnsi="Helvetica" w:cs="Helvetica"/>
+          <w:b/>
+        </w:rPr>
+        <w:t xml:space="preserve"> and we tried to make our wording </w:t>
       </w:r>
       <w:proofErr w:type="gramStart"/>
       <w:r>
         <w:rPr>
           <w:rFonts w:ascii="Helvetica" w:hAnsi="Helvetica" w:cs="Helvetica"/>
-        </w:rPr>
-        <w:t>metal  components</w:t>
+          <w:b/>
+        </w:rPr>
+        <w:t>more clear</w:t>
       </w:r>
       <w:proofErr w:type="gramEnd"/>
       <w:r>
         <w:rPr>
           <w:rFonts w:ascii="Helvetica" w:hAnsi="Helvetica" w:cs="Helvetica"/>
-        </w:rPr>
-        <w:t xml:space="preserve"> in future PV systems [4-6].</w:t>
+          <w:b/>
+        </w:rPr>
+        <w:t xml:space="preserve"> (see B2a)</w:t>
+      </w:r>
+      <w:r>
+        <w:rPr>
+          <w:rFonts w:ascii="Helvetica" w:hAnsi="Helvetica" w:cs="Helvetica"/>
+          <w:b/>
+        </w:rPr>
+        <w:t xml:space="preserve">. The </w:t>
+      </w:r>
+      <w:proofErr w:type="spellStart"/>
+      <w:r>
+        <w:rPr>
+          <w:rFonts w:ascii="Helvetica" w:hAnsi="Helvetica" w:cs="Helvetica"/>
+          <w:b/>
+        </w:rPr>
+        <w:t>ecoinvent</w:t>
+      </w:r>
+      <w:proofErr w:type="spellEnd"/>
+      <w:r>
+        <w:rPr>
+          <w:rFonts w:ascii="Helvetica" w:hAnsi="Helvetica" w:cs="Helvetica"/>
+          <w:b/>
+        </w:rPr>
+        <w:t xml:space="preserve"> cut-off system model implies that recycled material</w:t>
+      </w:r>
+      <w:r>
+        <w:rPr>
+          <w:rFonts w:ascii="Helvetica" w:hAnsi="Helvetica" w:cs="Helvetica"/>
+          <w:b/>
+        </w:rPr>
+        <w:t xml:space="preserve">s leave the system boundary (cf. </w:t>
+      </w:r>
+      <w:hyperlink r:id="rId9" w:history="1">
+        <w:r>
+          <w:rPr>
+            <w:rStyle w:val="Hyperlink"/>
+            <w:rFonts w:ascii="Helvetica" w:hAnsi="Helvetica" w:cs="Helvetica"/>
+            <w:b/>
+          </w:rPr>
+          <w:t>http://www.ecoinvent.org/database/system-models-in-ecoinvent-3/cut-off-system-model/allocation-cut-off-by-classification.html)</w:t>
+        </w:r>
+      </w:hyperlink>
+      <w:r>
+        <w:rPr>
+          <w:rFonts w:ascii="Helvetica" w:hAnsi="Helvetica" w:cs="Helvetica"/>
+          <w:b/>
+        </w:rPr>
+        <w:t>.</w:t>
+      </w:r>
+      <w:r>
+        <w:rPr>
+          <w:rFonts w:ascii="Helvetica" w:hAnsi="Helvetica" w:cs="Helvetica"/>
+          <w:b/>
+        </w:rPr>
+        <w:t xml:space="preserve"> See also our changes in B2a.</w:t>
+      </w:r>
+    </w:p>
+    <w:p>
+      <w:pPr>
+        <w:widowControl w:val="0"/>
+        <w:autoSpaceDE w:val="0"/>
+        <w:autoSpaceDN w:val="0"/>
+        <w:adjustRightInd w:val="0"/>
+        <w:rPr>
+          <w:rFonts w:ascii="Helvetica" w:hAnsi="Helvetica" w:cs="Helvetica"/>
+          <w:b/>
+        </w:rPr>
+      </w:pPr>
+    </w:p>
+    <w:p>
+      <w:pPr>
+        <w:widowControl w:val="0"/>
+        <w:autoSpaceDE w:val="0"/>
+        <w:autoSpaceDN w:val="0"/>
+        <w:adjustRightInd w:val="0"/>
+        <w:rPr>
+          <w:rFonts w:ascii="Helvetica" w:hAnsi="Helvetica" w:cs="Helvetica"/>
+          <w:b/>
+        </w:rPr>
+      </w:pPr>
+      <w:r>
+        <w:rPr>
+          <w:rFonts w:ascii="Helvetica" w:hAnsi="Helvetica" w:cs="Helvetica"/>
+          <w:b/>
+        </w:rPr>
+        <w:t xml:space="preserve">We could do another system expansion </w:t>
+      </w:r>
+      <w:r>
+        <w:rPr>
+          <w:rFonts w:ascii="Helvetica" w:hAnsi="Helvetica" w:cs="Helvetica"/>
+          <w:b/>
+        </w:rPr>
+        <w:t xml:space="preserve">and give credits for </w:t>
+      </w:r>
+      <w:r>
+        <w:rPr>
+          <w:rFonts w:ascii="Helvetica" w:hAnsi="Helvetica" w:cs="Helvetica"/>
+          <w:b/>
+        </w:rPr>
+        <w:t xml:space="preserve">recycled material, but we expect no substantial changes in the results. That means the benefits would be in the same order of magnitude for both systems. Also we are not </w:t>
+      </w:r>
+      <w:r>
+        <w:rPr>
+          <w:rFonts w:ascii="Helvetica" w:hAnsi="Helvetica" w:cs="Helvetica"/>
+          <w:b/>
+        </w:rPr>
+        <w:t xml:space="preserve">sure if </w:t>
+      </w:r>
+      <w:r>
+        <w:rPr>
+          <w:rFonts w:ascii="Helvetica" w:hAnsi="Helvetica" w:cs="Helvetica"/>
+          <w:b/>
+        </w:rPr>
+        <w:t xml:space="preserve">this </w:t>
+      </w:r>
+      <w:r>
+        <w:rPr>
+          <w:rFonts w:ascii="Helvetica" w:hAnsi="Helvetica" w:cs="Helvetica"/>
+          <w:b/>
+        </w:rPr>
+        <w:t xml:space="preserve">would </w:t>
+      </w:r>
+      <w:r>
+        <w:rPr>
+          <w:rFonts w:ascii="Helvetica" w:hAnsi="Helvetica" w:cs="Helvetica"/>
+          <w:b/>
+        </w:rPr>
+        <w:t xml:space="preserve">fit into </w:t>
+      </w:r>
+      <w:r>
+        <w:rPr>
+          <w:rFonts w:ascii="Helvetica" w:hAnsi="Helvetica" w:cs="Helvetica"/>
+          <w:b/>
+        </w:rPr>
+        <w:t xml:space="preserve">the scope of </w:t>
+      </w:r>
+      <w:r>
+        <w:rPr>
+          <w:rFonts w:ascii="Helvetica" w:hAnsi="Helvetica" w:cs="Helvetica"/>
+          <w:b/>
+        </w:rPr>
+        <w:t xml:space="preserve">the </w:t>
+      </w:r>
+      <w:r>
+        <w:rPr>
+          <w:rFonts w:ascii="Helvetica" w:hAnsi="Helvetica" w:cs="Helvetica"/>
+          <w:b/>
+        </w:rPr>
+        <w:t>study.</w:t>
       </w:r>
     </w:p>
     <w:p>
@@ -801,6 +1803,199 @@
         <w:adjustRightInd w:val="0"/>
         <w:rPr>
           <w:rFonts w:ascii="Helvetica" w:hAnsi="Helvetica" w:cs="Helvetica"/>
+          <w:b/>
+        </w:rPr>
+      </w:pPr>
+      <w:r>
+        <w:rPr>
+          <w:rFonts w:ascii="Helvetica" w:hAnsi="Helvetica" w:cs="Helvetica"/>
+          <w:b/>
+        </w:rPr>
+        <w:t xml:space="preserve">Thank you for the input. Concerning the background </w:t>
+      </w:r>
+      <w:r>
+        <w:rPr>
+          <w:rFonts w:ascii="Helvetica" w:hAnsi="Helvetica" w:cs="Helvetica"/>
+          <w:b/>
+        </w:rPr>
+        <w:t>system,</w:t>
+      </w:r>
+      <w:r>
+        <w:rPr>
+          <w:rFonts w:ascii="Helvetica" w:hAnsi="Helvetica" w:cs="Helvetica"/>
+          <w:b/>
+        </w:rPr>
+        <w:t xml:space="preserve"> we added a reference t</w:t>
+      </w:r>
+      <w:r>
+        <w:rPr>
+          <w:rFonts w:ascii="Helvetica" w:hAnsi="Helvetica" w:cs="Helvetica"/>
+          <w:b/>
+        </w:rPr>
+        <w:t xml:space="preserve">o the </w:t>
+      </w:r>
+      <w:proofErr w:type="spellStart"/>
+      <w:r>
+        <w:rPr>
+          <w:rFonts w:ascii="Helvetica" w:hAnsi="Helvetica" w:cs="Helvetica"/>
+          <w:b/>
+        </w:rPr>
+        <w:t>ecoinvent</w:t>
+      </w:r>
+      <w:proofErr w:type="spellEnd"/>
+      <w:r>
+        <w:rPr>
+          <w:rFonts w:ascii="Helvetica" w:hAnsi="Helvetica" w:cs="Helvetica"/>
+          <w:b/>
+        </w:rPr>
+        <w:t xml:space="preserve"> database, as described in B2a</w:t>
+      </w:r>
+      <w:r>
+        <w:rPr>
+          <w:rFonts w:ascii="Helvetica" w:hAnsi="Helvetica" w:cs="Helvetica"/>
+          <w:b/>
+        </w:rPr>
+        <w:t xml:space="preserve">. Concerning the foreground </w:t>
+      </w:r>
+      <w:r>
+        <w:rPr>
+          <w:rFonts w:ascii="Helvetica" w:hAnsi="Helvetica" w:cs="Helvetica"/>
+          <w:b/>
+        </w:rPr>
+        <w:t>system,</w:t>
+      </w:r>
+      <w:r>
+        <w:rPr>
+          <w:rFonts w:ascii="Helvetica" w:hAnsi="Helvetica" w:cs="Helvetica"/>
+          <w:b/>
+        </w:rPr>
+        <w:t xml:space="preserve"> </w:t>
+      </w:r>
+      <w:r>
+        <w:rPr>
+          <w:rFonts w:ascii="Helvetica" w:hAnsi="Helvetica" w:cs="Helvetica"/>
+          <w:b/>
+        </w:rPr>
+        <w:t xml:space="preserve">the system boundary should (at least now) </w:t>
+      </w:r>
+      <w:r>
+        <w:rPr>
+          <w:rFonts w:ascii="Helvetica" w:hAnsi="Helvetica" w:cs="Helvetica"/>
+          <w:b/>
+        </w:rPr>
+        <w:t xml:space="preserve">describe </w:t>
+      </w:r>
+      <w:r>
+        <w:rPr>
+          <w:rFonts w:ascii="Helvetica" w:hAnsi="Helvetica" w:cs="Helvetica"/>
+          <w:b/>
+        </w:rPr>
+        <w:t>the cut-off criteria</w:t>
+      </w:r>
+      <w:r>
+        <w:rPr>
+          <w:rFonts w:ascii="Helvetica" w:hAnsi="Helvetica" w:cs="Helvetica"/>
+          <w:b/>
+        </w:rPr>
+        <w:t xml:space="preserve"> sufficiently</w:t>
+      </w:r>
+      <w:r>
+        <w:rPr>
+          <w:rFonts w:ascii="Helvetica" w:hAnsi="Helvetica" w:cs="Helvetica"/>
+          <w:b/>
+        </w:rPr>
+        <w:t>.</w:t>
+      </w:r>
+    </w:p>
+    <w:p>
+      <w:pPr>
+        <w:widowControl w:val="0"/>
+        <w:autoSpaceDE w:val="0"/>
+        <w:autoSpaceDN w:val="0"/>
+        <w:adjustRightInd w:val="0"/>
+        <w:rPr>
+          <w:ins w:id="2" w:author="Niko Heeren" w:date="2016-03-07T20:09:00Z"/>
+          <w:rFonts w:ascii="Helvetica" w:hAnsi="Helvetica" w:cs="Helvetica"/>
+          <w:b/>
+        </w:rPr>
+      </w:pPr>
+      <w:r>
+        <w:rPr>
+          <w:rFonts w:ascii="Helvetica" w:hAnsi="Helvetica" w:cs="Helvetica"/>
+          <w:b/>
+        </w:rPr>
+        <w:t xml:space="preserve">We have made some </w:t>
+      </w:r>
+      <w:r>
+        <w:rPr>
+          <w:rFonts w:ascii="Helvetica" w:hAnsi="Helvetica" w:cs="Helvetica"/>
+          <w:b/>
+        </w:rPr>
+        <w:t>amendments</w:t>
+      </w:r>
+      <w:r>
+        <w:rPr>
+          <w:rFonts w:ascii="Helvetica" w:hAnsi="Helvetica" w:cs="Helvetica"/>
+          <w:b/>
+        </w:rPr>
+        <w:t xml:space="preserve"> to the scope, page 5 </w:t>
+      </w:r>
+      <w:proofErr w:type="gramStart"/>
+      <w:r>
+        <w:rPr>
+          <w:rFonts w:ascii="Helvetica" w:hAnsi="Helvetica" w:cs="Helvetica"/>
+          <w:b/>
+        </w:rPr>
+        <w:t>line</w:t>
+      </w:r>
+      <w:proofErr w:type="gramEnd"/>
+      <w:r>
+        <w:rPr>
+          <w:rFonts w:ascii="Helvetica" w:hAnsi="Helvetica" w:cs="Helvetica"/>
+          <w:b/>
+        </w:rPr>
+        <w:t xml:space="preserve"> XX</w:t>
+      </w:r>
+      <w:r>
+        <w:rPr>
+          <w:rFonts w:ascii="Helvetica" w:hAnsi="Helvetica" w:cs="Helvetica"/>
+          <w:b/>
+        </w:rPr>
+        <w:t xml:space="preserve"> to make this more clear</w:t>
+      </w:r>
+    </w:p>
+    <w:p>
+      <w:pPr>
+        <w:widowControl w:val="0"/>
+        <w:autoSpaceDE w:val="0"/>
+        <w:autoSpaceDN w:val="0"/>
+        <w:adjustRightInd w:val="0"/>
+        <w:rPr>
+          <w:ins w:id="3" w:author="Niko Heeren" w:date="2016-03-07T20:20:00Z"/>
+          <w:rFonts w:ascii="Helvetica" w:hAnsi="Helvetica" w:cs="Helvetica"/>
+          <w:b/>
+        </w:rPr>
+      </w:pPr>
+    </w:p>
+    <w:p>
+      <w:pPr>
+        <w:widowControl w:val="0"/>
+        <w:autoSpaceDE w:val="0"/>
+        <w:autoSpaceDN w:val="0"/>
+        <w:adjustRightInd w:val="0"/>
+        <w:rPr>
+          <w:rFonts w:ascii="Helvetica" w:hAnsi="Helvetica" w:cs="Helvetica"/>
+        </w:rPr>
+      </w:pPr>
+    </w:p>
+    <w:p>
+      <w:pPr>
+        <w:widowControl w:val="0"/>
+        <w:autoSpaceDE w:val="0"/>
+        <w:autoSpaceDN w:val="0"/>
+        <w:adjustRightInd w:val="0"/>
+        <w:rPr>
+          <w:rFonts w:ascii="Helvetica" w:hAnsi="Helvetica" w:cs="Helvetica"/>
         </w:rPr>
       </w:pPr>
       <w:r>
@@ -846,6 +2041,13 @@
         </w:rPr>
         <w:t>Thank you for pointing this out. It has been amended alongside point A.2.</w:t>
       </w:r>
+      <w:r>
+        <w:rPr>
+          <w:rFonts w:ascii="Helvetica" w:hAnsi="Helvetica" w:cs="Helvetica"/>
+          <w:b/>
+        </w:rPr>
+        <w:t xml:space="preserve"> We ran additional simulations with the appropriate climate data.</w:t>
+      </w:r>
     </w:p>
     <w:p>
       <w:pPr>
@@ -881,7 +2083,7 @@
         <w:tab/>
         <w:t>A number of the Journal's requirements are not met, as described in the 'Guide for Authors' (</w:t>
       </w:r>
-      <w:hyperlink r:id="rId6" w:anchor="40100" w:history="1">
+      <w:hyperlink r:id="rId10" w:anchor="40100" w:history="1">
         <w:r>
           <w:rPr>
             <w:rFonts w:ascii="Helvetica" w:hAnsi="Helvetica" w:cs="Helvetica"/>
@@ -976,25 +2178,35 @@
         </w:rPr>
         <w:t>A new graphical abstract has been created which is readable at a size of 5x13 using a screen resolution of 96 dpi</w:t>
       </w:r>
-    </w:p>
-    <w:p>
-      <w:pPr>
-        <w:widowControl w:val="0"/>
-        <w:autoSpaceDE w:val="0"/>
-        <w:autoSpaceDN w:val="0"/>
-        <w:adjustRightInd w:val="0"/>
-        <w:rPr>
-          <w:rFonts w:ascii="Helvetica" w:hAnsi="Helvetica" w:cs="Helvetica"/>
-        </w:rPr>
-      </w:pPr>
-    </w:p>
-    <w:p>
-      <w:pPr>
-        <w:widowControl w:val="0"/>
-        <w:autoSpaceDE w:val="0"/>
-        <w:autoSpaceDN w:val="0"/>
-        <w:adjustRightInd w:val="0"/>
-        <w:rPr>
+      <w:ins w:id="4" w:author="Niko Heeren" w:date="2016-03-07T13:14:00Z">
+        <w:r>
+          <w:rPr>
+            <w:rFonts w:ascii="Helvetica" w:hAnsi="Helvetica" w:cs="Helvetica"/>
+            <w:b/>
+          </w:rPr>
+          <w:t>.</w:t>
+        </w:r>
+      </w:ins>
+    </w:p>
+    <w:p>
+      <w:pPr>
+        <w:widowControl w:val="0"/>
+        <w:autoSpaceDE w:val="0"/>
+        <w:autoSpaceDN w:val="0"/>
+        <w:adjustRightInd w:val="0"/>
+        <w:rPr>
+          <w:rFonts w:ascii="Helvetica" w:hAnsi="Helvetica" w:cs="Helvetica"/>
+        </w:rPr>
+      </w:pPr>
+    </w:p>
+    <w:p>
+      <w:pPr>
+        <w:widowControl w:val="0"/>
+        <w:autoSpaceDE w:val="0"/>
+        <w:autoSpaceDN w:val="0"/>
+        <w:adjustRightInd w:val="0"/>
+        <w:rPr>
+          <w:ins w:id="5" w:author="Niko Heeren" w:date="2016-03-07T13:14:00Z"/>
           <w:rFonts w:ascii="Helvetica" w:hAnsi="Helvetica" w:cs="Helvetica"/>
         </w:rPr>
       </w:pPr>
@@ -1020,6 +2232,17 @@
         <w:adjustRightInd w:val="0"/>
         <w:rPr>
           <w:rFonts w:ascii="Helvetica" w:hAnsi="Helvetica" w:cs="Helvetica"/>
+        </w:rPr>
+      </w:pPr>
+    </w:p>
+    <w:p>
+      <w:pPr>
+        <w:widowControl w:val="0"/>
+        <w:autoSpaceDE w:val="0"/>
+        <w:autoSpaceDN w:val="0"/>
+        <w:adjustRightInd w:val="0"/>
+        <w:rPr>
+          <w:rFonts w:ascii="Helvetica" w:hAnsi="Helvetica" w:cs="Helvetica"/>
           <w:b/>
         </w:rPr>
       </w:pPr>
@@ -1030,25 +2253,35 @@
         </w:rPr>
         <w:t>Thank you for pointing this out. Somehow we misunderstood this as being 85 characters excluding spaces. We will shorten our highlights to fit the guidelines</w:t>
       </w:r>
-    </w:p>
-    <w:p>
-      <w:pPr>
-        <w:widowControl w:val="0"/>
-        <w:autoSpaceDE w:val="0"/>
-        <w:autoSpaceDN w:val="0"/>
-        <w:adjustRightInd w:val="0"/>
-        <w:rPr>
-          <w:rFonts w:ascii="Helvetica" w:hAnsi="Helvetica" w:cs="Helvetica"/>
-        </w:rPr>
-      </w:pPr>
-    </w:p>
-    <w:p>
-      <w:pPr>
-        <w:widowControl w:val="0"/>
-        <w:autoSpaceDE w:val="0"/>
-        <w:autoSpaceDN w:val="0"/>
-        <w:adjustRightInd w:val="0"/>
-        <w:rPr>
+      <w:ins w:id="6" w:author="Niko Heeren" w:date="2016-03-07T13:15:00Z">
+        <w:r>
+          <w:rPr>
+            <w:rFonts w:ascii="Helvetica" w:hAnsi="Helvetica" w:cs="Helvetica"/>
+            <w:b/>
+          </w:rPr>
+          <w:t>.</w:t>
+        </w:r>
+      </w:ins>
+    </w:p>
+    <w:p>
+      <w:pPr>
+        <w:widowControl w:val="0"/>
+        <w:autoSpaceDE w:val="0"/>
+        <w:autoSpaceDN w:val="0"/>
+        <w:adjustRightInd w:val="0"/>
+        <w:rPr>
+          <w:rFonts w:ascii="Helvetica" w:hAnsi="Helvetica" w:cs="Helvetica"/>
+        </w:rPr>
+      </w:pPr>
+    </w:p>
+    <w:p>
+      <w:pPr>
+        <w:widowControl w:val="0"/>
+        <w:autoSpaceDE w:val="0"/>
+        <w:autoSpaceDN w:val="0"/>
+        <w:adjustRightInd w:val="0"/>
+        <w:rPr>
+          <w:ins w:id="7" w:author="Niko Heeren" w:date="2016-03-07T13:15:00Z"/>
           <w:rFonts w:ascii="Helvetica" w:hAnsi="Helvetica" w:cs="Helvetica"/>
         </w:rPr>
       </w:pPr>
@@ -1074,6 +2307,17 @@
         <w:adjustRightInd w:val="0"/>
         <w:rPr>
           <w:rFonts w:ascii="Helvetica" w:hAnsi="Helvetica" w:cs="Helvetica"/>
+        </w:rPr>
+      </w:pPr>
+    </w:p>
+    <w:p>
+      <w:pPr>
+        <w:widowControl w:val="0"/>
+        <w:autoSpaceDE w:val="0"/>
+        <w:autoSpaceDN w:val="0"/>
+        <w:adjustRightInd w:val="0"/>
+        <w:rPr>
+          <w:rFonts w:ascii="Helvetica" w:hAnsi="Helvetica" w:cs="Helvetica"/>
           <w:b/>
         </w:rPr>
       </w:pPr>
@@ -1150,6 +2394,165 @@
         </w:rPr>
         <w:t xml:space="preserve"> this will be clarified in our review submission</w:t>
       </w:r>
+      <w:ins w:id="8" w:author="Niko Heeren" w:date="2016-03-07T13:16:00Z">
+        <w:r>
+          <w:rPr>
+            <w:rFonts w:ascii="Helvetica" w:hAnsi="Helvetica"/>
+            <w:b/>
+          </w:rPr>
+          <w:t>.</w:t>
+        </w:r>
+      </w:ins>
+    </w:p>
+    <w:p>
+      <w:pPr>
+        <w:rPr>
+          <w:rFonts w:ascii="Helvetica" w:hAnsi="Helvetica"/>
+          <w:b/>
+        </w:rPr>
+      </w:pPr>
+    </w:p>
+    <w:p>
+      <w:pPr>
+        <w:rPr>
+          <w:rFonts w:ascii="Helvetica" w:hAnsi="Helvetica"/>
+          <w:b/>
+        </w:rPr>
+      </w:pPr>
+    </w:p>
+    <w:p>
+      <w:pPr>
+        <w:rPr>
+          <w:rFonts w:ascii="Times" w:eastAsia="Times New Roman" w:hAnsi="Times" w:cs="Times New Roman"/>
+          <w:sz w:val="20"/>
+          <w:szCs w:val="20"/>
+          <w:lang w:val="en-US"/>
+        </w:rPr>
+      </w:pPr>
+      <w:r>
+        <w:rPr>
+          <w:rFonts w:ascii="Helvetica" w:hAnsi="Helvetica"/>
+          <w:b/>
+        </w:rPr>
+        <w:t xml:space="preserve">[1]: </w:t>
+      </w:r>
+      <w:r>
+        <w:rPr>
+          <w:rFonts w:ascii="Arial" w:eastAsia="Times New Roman" w:hAnsi="Arial" w:cs="Arial"/>
+          <w:color w:val="222222"/>
+          <w:sz w:val="20"/>
+          <w:szCs w:val="20"/>
+          <w:shd w:val="clear" w:color="auto" w:fill="FFFFFF"/>
+          <w:lang w:val="en-US"/>
+        </w:rPr>
+        <w:t xml:space="preserve">Ortiz, Oscar, </w:t>
+      </w:r>
+      <w:proofErr w:type="spellStart"/>
+      <w:r>
+        <w:rPr>
+          <w:rFonts w:ascii="Arial" w:eastAsia="Times New Roman" w:hAnsi="Arial" w:cs="Arial"/>
+          <w:color w:val="222222"/>
+          <w:sz w:val="20"/>
+          <w:szCs w:val="20"/>
+          <w:shd w:val="clear" w:color="auto" w:fill="FFFFFF"/>
+          <w:lang w:val="en-US"/>
+        </w:rPr>
+        <w:t>Francesc</w:t>
+      </w:r>
+      <w:proofErr w:type="spellEnd"/>
+      <w:r>
+        <w:rPr>
+          <w:rFonts w:ascii="Arial" w:eastAsia="Times New Roman" w:hAnsi="Arial" w:cs="Arial"/>
+          <w:color w:val="222222"/>
+          <w:sz w:val="20"/>
+          <w:szCs w:val="20"/>
+          <w:shd w:val="clear" w:color="auto" w:fill="FFFFFF"/>
+          <w:lang w:val="en-US"/>
+        </w:rPr>
+        <w:t xml:space="preserve"> Castells, and Guido </w:t>
+      </w:r>
+      <w:proofErr w:type="spellStart"/>
+      <w:r>
+        <w:rPr>
+          <w:rFonts w:ascii="Arial" w:eastAsia="Times New Roman" w:hAnsi="Arial" w:cs="Arial"/>
+          <w:color w:val="222222"/>
+          <w:sz w:val="20"/>
+          <w:szCs w:val="20"/>
+          <w:shd w:val="clear" w:color="auto" w:fill="FFFFFF"/>
+          <w:lang w:val="en-US"/>
+        </w:rPr>
+        <w:t>Sonnemann</w:t>
+      </w:r>
+      <w:proofErr w:type="spellEnd"/>
+      <w:r>
+        <w:rPr>
+          <w:rFonts w:ascii="Arial" w:eastAsia="Times New Roman" w:hAnsi="Arial" w:cs="Arial"/>
+          <w:color w:val="222222"/>
+          <w:sz w:val="20"/>
+          <w:szCs w:val="20"/>
+          <w:shd w:val="clear" w:color="auto" w:fill="FFFFFF"/>
+          <w:lang w:val="en-US"/>
+        </w:rPr>
+        <w:t xml:space="preserve">. "Sustainability in the construction industry: A review of recent developments based on </w:t>
+      </w:r>
+      <w:proofErr w:type="spellStart"/>
+      <w:r>
+        <w:rPr>
+          <w:rFonts w:ascii="Arial" w:eastAsia="Times New Roman" w:hAnsi="Arial" w:cs="Arial"/>
+          <w:color w:val="222222"/>
+          <w:sz w:val="20"/>
+          <w:szCs w:val="20"/>
+          <w:shd w:val="clear" w:color="auto" w:fill="FFFFFF"/>
+          <w:lang w:val="en-US"/>
+        </w:rPr>
+        <w:t>LCA."</w:t>
+      </w:r>
+      <w:r>
+        <w:rPr>
+          <w:rFonts w:ascii="Arial" w:eastAsia="Times New Roman" w:hAnsi="Arial" w:cs="Arial"/>
+          <w:i/>
+          <w:iCs/>
+          <w:color w:val="222222"/>
+          <w:sz w:val="20"/>
+          <w:szCs w:val="20"/>
+          <w:shd w:val="clear" w:color="auto" w:fill="FFFFFF"/>
+          <w:lang w:val="en-US"/>
+        </w:rPr>
+        <w:t>Construction</w:t>
+      </w:r>
+      <w:proofErr w:type="spellEnd"/>
+      <w:r>
+        <w:rPr>
+          <w:rFonts w:ascii="Arial" w:eastAsia="Times New Roman" w:hAnsi="Arial" w:cs="Arial"/>
+          <w:i/>
+          <w:iCs/>
+          <w:color w:val="222222"/>
+          <w:sz w:val="20"/>
+          <w:szCs w:val="20"/>
+          <w:shd w:val="clear" w:color="auto" w:fill="FFFFFF"/>
+          <w:lang w:val="en-US"/>
+        </w:rPr>
+        <w:t xml:space="preserve"> and Building Materials</w:t>
+      </w:r>
+      <w:r>
+        <w:rPr>
+          <w:rFonts w:ascii="Arial" w:eastAsia="Times New Roman" w:hAnsi="Arial" w:cs="Arial"/>
+          <w:color w:val="222222"/>
+          <w:sz w:val="20"/>
+          <w:szCs w:val="20"/>
+          <w:shd w:val="clear" w:color="auto" w:fill="FFFFFF"/>
+          <w:lang w:val="en-US"/>
+        </w:rPr>
+        <w:t> 23.1 (2009): 28-39.</w:t>
+      </w:r>
+    </w:p>
+    <w:p>
+      <w:pPr>
+        <w:rPr>
+          <w:rFonts w:ascii="Helvetica" w:hAnsi="Helvetica"/>
+          <w:b/>
+        </w:rPr>
+      </w:pPr>
     </w:p>
     <w:sectPr>
       <w:pgSz w:w="11900" w:h="16840"/>
@@ -1159,6 +2562,149 @@
     </w:sectPr>
   </w:body>
 </w:document>
+</file>
+
+<file path=word/commentsExtended.xml><?xml version="1.0" encoding="utf-8"?>
+<w15:commentsEx xmlns:wpc="http://schemas.microsoft.com/office/word/2010/wordprocessingCanvas" xmlns:mo="http://schemas.microsoft.com/office/mac/office/2008/main" xmlns:mc="http://schemas.openxmlformats.org/markup-compatibility/2006" xmlns:mv="urn:schemas-microsoft-com:mac:vml" xmlns:o="urn:schemas-microsoft-com:office:office" xmlns:r="http://schemas.openxmlformats.org/officeDocument/2006/relationships" xmlns:m="http://schemas.openxmlformats.org/officeDocument/2006/math" xmlns:v="urn:schemas-microsoft-com:vml" xmlns:wp14="http://schemas.microsoft.com/office/word/2010/wordprocessingDrawing" xmlns:wp="http://schemas.openxmlformats.org/drawingml/2006/wordprocessingDrawing" xmlns:w10="urn:schemas-microsoft-com:office:word" xmlns:w="http://schemas.openxmlformats.org/wordprocessingml/2006/main" xmlns:w14="http://schemas.microsoft.com/office/word/2010/wordml" xmlns:w15="http://schemas.microsoft.com/office/word/2012/wordml" xmlns:wpg="http://schemas.microsoft.com/office/word/2010/wordprocessingGroup" xmlns:wpi="http://schemas.microsoft.com/office/word/2010/wordprocessingInk" xmlns:wne="http://schemas.microsoft.com/office/word/2006/wordml" xmlns:wps="http://schemas.microsoft.com/office/word/2010/wordprocessingShape" mc:Ignorable="w14 w15 wp14">
+  <w15:commentEx w15:paraId="7FCB064E" w15:done="0"/>
+  <w15:commentEx w15:paraId="717B3364" w15:done="0"/>
+  <w15:commentEx w15:paraId="3843897C" w15:done="0"/>
+  <w15:commentEx w15:paraId="3C0FF4AF" w15:done="0"/>
+  <w15:commentEx w15:paraId="193203DC" w15:done="0"/>
+  <w15:commentEx w15:paraId="068C0B3E" w15:done="0"/>
+  <w15:commentEx w15:paraId="1825FC0F" w15:done="0"/>
+  <w15:commentEx w15:paraId="53541735" w15:done="0"/>
+  <w15:commentEx w15:paraId="671FE778" w15:done="0"/>
+</w15:commentsEx>
+</file>
+
+<file path=word/numbering.xml><?xml version="1.0" encoding="utf-8"?>
+<w:numbering xmlns:wpc="http://schemas.microsoft.com/office/word/2010/wordprocessingCanvas" xmlns:mo="http://schemas.microsoft.com/office/mac/office/2008/main" xmlns:mc="http://schemas.openxmlformats.org/markup-compatibility/2006" xmlns:mv="urn:schemas-microsoft-com:mac:vml" xmlns:o="urn:schemas-microsoft-com:office:office" xmlns:r="http://schemas.openxmlformats.org/officeDocument/2006/relationships" xmlns:m="http://schemas.openxmlformats.org/officeDocument/2006/math" xmlns:v="urn:schemas-microsoft-com:vml" xmlns:wp14="http://schemas.microsoft.com/office/word/2010/wordprocessingDrawing" xmlns:wp="http://schemas.openxmlformats.org/drawingml/2006/wordprocessingDrawing" xmlns:w10="urn:schemas-microsoft-com:office:word" xmlns:w="http://schemas.openxmlformats.org/wordprocessingml/2006/main" xmlns:w14="http://schemas.microsoft.com/office/word/2010/wordml" xmlns:wpg="http://schemas.microsoft.com/office/word/2010/wordprocessingGroup" xmlns:wpi="http://schemas.microsoft.com/office/word/2010/wordprocessingInk" xmlns:wne="http://schemas.microsoft.com/office/word/2006/wordml" xmlns:wps="http://schemas.microsoft.com/office/word/2010/wordprocessingShape" mc:Ignorable="w14 wp14">
+  <w:abstractNum w:abstractNumId="0">
+    <w:nsid w:val="040E3CB0"/>
+    <w:multiLevelType w:val="hybridMultilevel"/>
+    <w:tmpl w:val="B71E67B0"/>
+    <w:lvl w:ilvl="0" w:tplc="04090001">
+      <w:start w:val="1"/>
+      <w:numFmt w:val="bullet"/>
+      <w:lvlText w:val=""/>
+      <w:lvlJc w:val="left"/>
+      <w:pPr>
+        <w:ind w:left="720" w:hanging="360"/>
+      </w:pPr>
+      <w:rPr>
+        <w:rFonts w:ascii="Symbol" w:hAnsi="Symbol" w:hint="default"/>
+      </w:rPr>
+    </w:lvl>
+    <w:lvl w:ilvl="1" w:tplc="04090003" w:tentative="1">
+      <w:start w:val="1"/>
+      <w:numFmt w:val="bullet"/>
+      <w:lvlText w:val="o"/>
+      <w:lvlJc w:val="left"/>
+      <w:pPr>
+        <w:ind w:left="1440" w:hanging="360"/>
+      </w:pPr>
+      <w:rPr>
+        <w:rFonts w:ascii="Courier New" w:hAnsi="Courier New" w:hint="default"/>
+      </w:rPr>
+    </w:lvl>
+    <w:lvl w:ilvl="2" w:tplc="04090005" w:tentative="1">
+      <w:start w:val="1"/>
+      <w:numFmt w:val="bullet"/>
+      <w:lvlText w:val=""/>
+      <w:lvlJc w:val="left"/>
+      <w:pPr>
+        <w:ind w:left="2160" w:hanging="360"/>
+      </w:pPr>
+      <w:rPr>
+        <w:rFonts w:ascii="Wingdings" w:hAnsi="Wingdings" w:hint="default"/>
+      </w:rPr>
+    </w:lvl>
+    <w:lvl w:ilvl="3" w:tplc="04090001" w:tentative="1">
+      <w:start w:val="1"/>
+      <w:numFmt w:val="bullet"/>
+      <w:lvlText w:val=""/>
+      <w:lvlJc w:val="left"/>
+      <w:pPr>
+        <w:ind w:left="2880" w:hanging="360"/>
+      </w:pPr>
+      <w:rPr>
+        <w:rFonts w:ascii="Symbol" w:hAnsi="Symbol" w:hint="default"/>
+      </w:rPr>
+    </w:lvl>
+    <w:lvl w:ilvl="4" w:tplc="04090003" w:tentative="1">
+      <w:start w:val="1"/>
+      <w:numFmt w:val="bullet"/>
+      <w:lvlText w:val="o"/>
+      <w:lvlJc w:val="left"/>
+      <w:pPr>
+        <w:ind w:left="3600" w:hanging="360"/>
+      </w:pPr>
+      <w:rPr>
+        <w:rFonts w:ascii="Courier New" w:hAnsi="Courier New" w:hint="default"/>
+      </w:rPr>
+    </w:lvl>
+    <w:lvl w:ilvl="5" w:tplc="04090005" w:tentative="1">
+      <w:start w:val="1"/>
+      <w:numFmt w:val="bullet"/>
+      <w:lvlText w:val=""/>
+      <w:lvlJc w:val="left"/>
+      <w:pPr>
+        <w:ind w:left="4320" w:hanging="360"/>
+      </w:pPr>
+      <w:rPr>
+        <w:rFonts w:ascii="Wingdings" w:hAnsi="Wingdings" w:hint="default"/>
+      </w:rPr>
+    </w:lvl>
+    <w:lvl w:ilvl="6" w:tplc="04090001" w:tentative="1">
+      <w:start w:val="1"/>
+      <w:numFmt w:val="bullet"/>
+      <w:lvlText w:val=""/>
+      <w:lvlJc w:val="left"/>
+      <w:pPr>
+        <w:ind w:left="5040" w:hanging="360"/>
+      </w:pPr>
+      <w:rPr>
+        <w:rFonts w:ascii="Symbol" w:hAnsi="Symbol" w:hint="default"/>
+      </w:rPr>
+    </w:lvl>
+    <w:lvl w:ilvl="7" w:tplc="04090003" w:tentative="1">
+      <w:start w:val="1"/>
+      <w:numFmt w:val="bullet"/>
+      <w:lvlText w:val="o"/>
+      <w:lvlJc w:val="left"/>
+      <w:pPr>
+        <w:ind w:left="5760" w:hanging="360"/>
+      </w:pPr>
+      <w:rPr>
+        <w:rFonts w:ascii="Courier New" w:hAnsi="Courier New" w:hint="default"/>
+      </w:rPr>
+    </w:lvl>
+    <w:lvl w:ilvl="8" w:tplc="04090005" w:tentative="1">
+      <w:start w:val="1"/>
+      <w:numFmt w:val="bullet"/>
+      <w:lvlText w:val=""/>
+      <w:lvlJc w:val="left"/>
+      <w:pPr>
+        <w:ind w:left="6480" w:hanging="360"/>
+      </w:pPr>
+      <w:rPr>
+        <w:rFonts w:ascii="Wingdings" w:hAnsi="Wingdings" w:hint="default"/>
+      </w:rPr>
+    </w:lvl>
+  </w:abstractNum>
+  <w:num w:numId="1">
+    <w:abstractNumId w:val="0"/>
+  </w:num>
+</w:numbering>
+</file>
+
+<file path=word/people.xml><?xml version="1.0" encoding="utf-8"?>
+<w15:people xmlns:wpc="http://schemas.microsoft.com/office/word/2010/wordprocessingCanvas" xmlns:mo="http://schemas.microsoft.com/office/mac/office/2008/main" xmlns:mc="http://schemas.openxmlformats.org/markup-compatibility/2006" xmlns:mv="urn:schemas-microsoft-com:mac:vml" xmlns:o="urn:schemas-microsoft-com:office:office" xmlns:r="http://schemas.openxmlformats.org/officeDocument/2006/relationships" xmlns:m="http://schemas.openxmlformats.org/officeDocument/2006/math" xmlns:v="urn:schemas-microsoft-com:vml" xmlns:wp14="http://schemas.microsoft.com/office/word/2010/wordprocessingDrawing" xmlns:wp="http://schemas.openxmlformats.org/drawingml/2006/wordprocessingDrawing" xmlns:w10="urn:schemas-microsoft-com:office:word" xmlns:w="http://schemas.openxmlformats.org/wordprocessingml/2006/main" xmlns:w14="http://schemas.microsoft.com/office/word/2010/wordml" xmlns:w15="http://schemas.microsoft.com/office/word/2012/wordml" xmlns:wpg="http://schemas.microsoft.com/office/word/2010/wordprocessingGroup" xmlns:wpi="http://schemas.microsoft.com/office/word/2010/wordprocessingInk" xmlns:wne="http://schemas.microsoft.com/office/word/2006/wordml" xmlns:wps="http://schemas.microsoft.com/office/word/2010/wordprocessingShape" mc:Ignorable="w14 w15 wp14">
+  <w15:person w15:author="Niko Heeren">
+    <w15:presenceInfo w15:providerId="None" w15:userId="Niko Heeren"/>
+  </w15:person>
+</w15:people>
 </file>
 
 <file path=word/styles.xml><?xml version="1.0" encoding="utf-8"?>
@@ -1316,7 +2862,10 @@
   <w:style w:type="paragraph" w:default="1" w:styleId="Normal">
     <w:name w:val="Normal"/>
     <w:qFormat/>
-    <w:rsid w:val="00C02784"/>
+    <w:rsid w:val="00F20F62"/>
+    <w:rPr>
+      <w:lang w:val="en-GB"/>
+    </w:rPr>
   </w:style>
   <w:style w:type="character" w:default="1" w:styleId="DefaultParagraphFont">
     <w:name w:val="Default Paragraph Font"/>
@@ -1355,6 +2904,120 @@
       <w:ind w:left="720"/>
       <w:contextualSpacing/>
     </w:pPr>
+  </w:style>
+  <w:style w:type="paragraph" w:styleId="BalloonText">
+    <w:name w:val="Balloon Text"/>
+    <w:basedOn w:val="Normal"/>
+    <w:link w:val="BalloonTextChar"/>
+    <w:uiPriority w:val="99"/>
+    <w:semiHidden/>
+    <w:unhideWhenUsed/>
+    <w:rsid w:val="00A96DA8"/>
+    <w:rPr>
+      <w:rFonts w:ascii="Times New Roman" w:hAnsi="Times New Roman" w:cs="Times New Roman"/>
+      <w:sz w:val="18"/>
+      <w:szCs w:val="18"/>
+    </w:rPr>
+  </w:style>
+  <w:style w:type="character" w:customStyle="1" w:styleId="BalloonTextChar">
+    <w:name w:val="Balloon Text Char"/>
+    <w:basedOn w:val="DefaultParagraphFont"/>
+    <w:link w:val="BalloonText"/>
+    <w:uiPriority w:val="99"/>
+    <w:semiHidden/>
+    <w:rsid w:val="00A96DA8"/>
+    <w:rPr>
+      <w:rFonts w:ascii="Times New Roman" w:hAnsi="Times New Roman" w:cs="Times New Roman"/>
+      <w:sz w:val="18"/>
+      <w:szCs w:val="18"/>
+    </w:rPr>
+  </w:style>
+  <w:style w:type="character" w:styleId="CommentReference">
+    <w:name w:val="annotation reference"/>
+    <w:basedOn w:val="DefaultParagraphFont"/>
+    <w:uiPriority w:val="99"/>
+    <w:semiHidden/>
+    <w:unhideWhenUsed/>
+    <w:rsid w:val="000F702A"/>
+    <w:rPr>
+      <w:sz w:val="18"/>
+      <w:szCs w:val="18"/>
+    </w:rPr>
+  </w:style>
+  <w:style w:type="paragraph" w:styleId="CommentText">
+    <w:name w:val="annotation text"/>
+    <w:basedOn w:val="Normal"/>
+    <w:link w:val="CommentTextChar"/>
+    <w:uiPriority w:val="99"/>
+    <w:semiHidden/>
+    <w:unhideWhenUsed/>
+    <w:rsid w:val="000F702A"/>
+  </w:style>
+  <w:style w:type="character" w:customStyle="1" w:styleId="CommentTextChar">
+    <w:name w:val="Comment Text Char"/>
+    <w:basedOn w:val="DefaultParagraphFont"/>
+    <w:link w:val="CommentText"/>
+    <w:uiPriority w:val="99"/>
+    <w:semiHidden/>
+    <w:rsid w:val="000F702A"/>
+  </w:style>
+  <w:style w:type="paragraph" w:styleId="CommentSubject">
+    <w:name w:val="annotation subject"/>
+    <w:basedOn w:val="CommentText"/>
+    <w:next w:val="CommentText"/>
+    <w:link w:val="CommentSubjectChar"/>
+    <w:uiPriority w:val="99"/>
+    <w:semiHidden/>
+    <w:unhideWhenUsed/>
+    <w:rsid w:val="000F702A"/>
+    <w:rPr>
+      <w:b/>
+      <w:bCs/>
+      <w:sz w:val="20"/>
+      <w:szCs w:val="20"/>
+    </w:rPr>
+  </w:style>
+  <w:style w:type="character" w:customStyle="1" w:styleId="CommentSubjectChar">
+    <w:name w:val="Comment Subject Char"/>
+    <w:basedOn w:val="CommentTextChar"/>
+    <w:link w:val="CommentSubject"/>
+    <w:uiPriority w:val="99"/>
+    <w:semiHidden/>
+    <w:rsid w:val="000F702A"/>
+    <w:rPr>
+      <w:b/>
+      <w:bCs/>
+      <w:sz w:val="20"/>
+      <w:szCs w:val="20"/>
+    </w:rPr>
+  </w:style>
+  <w:style w:type="character" w:styleId="Hyperlink">
+    <w:name w:val="Hyperlink"/>
+    <w:basedOn w:val="DefaultParagraphFont"/>
+    <w:uiPriority w:val="99"/>
+    <w:unhideWhenUsed/>
+    <w:rsid w:val="00F20F62"/>
+    <w:rPr>
+      <w:color w:val="0000FF" w:themeColor="hyperlink"/>
+      <w:u w:val="single"/>
+    </w:rPr>
+  </w:style>
+  <w:style w:type="character" w:styleId="FollowedHyperlink">
+    <w:name w:val="FollowedHyperlink"/>
+    <w:basedOn w:val="DefaultParagraphFont"/>
+    <w:uiPriority w:val="99"/>
+    <w:semiHidden/>
+    <w:unhideWhenUsed/>
+    <w:rsid w:val="00C93942"/>
+    <w:rPr>
+      <w:color w:val="800080" w:themeColor="followedHyperlink"/>
+      <w:u w:val="single"/>
+    </w:rPr>
+  </w:style>
+  <w:style w:type="character" w:customStyle="1" w:styleId="apple-converted-space">
+    <w:name w:val="apple-converted-space"/>
+    <w:basedOn w:val="DefaultParagraphFont"/>
+    <w:rsid w:val="006601E0"/>
   </w:style>
 </w:styles>
 </file>
@@ -1514,7 +3177,10 @@
   <w:style w:type="paragraph" w:default="1" w:styleId="Normal">
     <w:name w:val="Normal"/>
     <w:qFormat/>
-    <w:rsid w:val="00C02784"/>
+    <w:rsid w:val="00F20F62"/>
+    <w:rPr>
+      <w:lang w:val="en-GB"/>
+    </w:rPr>
   </w:style>
   <w:style w:type="character" w:default="1" w:styleId="DefaultParagraphFont">
     <w:name w:val="Default Paragraph Font"/>
@@ -1553,6 +3219,120 @@
       <w:ind w:left="720"/>
       <w:contextualSpacing/>
     </w:pPr>
+  </w:style>
+  <w:style w:type="paragraph" w:styleId="BalloonText">
+    <w:name w:val="Balloon Text"/>
+    <w:basedOn w:val="Normal"/>
+    <w:link w:val="BalloonTextChar"/>
+    <w:uiPriority w:val="99"/>
+    <w:semiHidden/>
+    <w:unhideWhenUsed/>
+    <w:rsid w:val="00A96DA8"/>
+    <w:rPr>
+      <w:rFonts w:ascii="Times New Roman" w:hAnsi="Times New Roman" w:cs="Times New Roman"/>
+      <w:sz w:val="18"/>
+      <w:szCs w:val="18"/>
+    </w:rPr>
+  </w:style>
+  <w:style w:type="character" w:customStyle="1" w:styleId="BalloonTextChar">
+    <w:name w:val="Balloon Text Char"/>
+    <w:basedOn w:val="DefaultParagraphFont"/>
+    <w:link w:val="BalloonText"/>
+    <w:uiPriority w:val="99"/>
+    <w:semiHidden/>
+    <w:rsid w:val="00A96DA8"/>
+    <w:rPr>
+      <w:rFonts w:ascii="Times New Roman" w:hAnsi="Times New Roman" w:cs="Times New Roman"/>
+      <w:sz w:val="18"/>
+      <w:szCs w:val="18"/>
+    </w:rPr>
+  </w:style>
+  <w:style w:type="character" w:styleId="CommentReference">
+    <w:name w:val="annotation reference"/>
+    <w:basedOn w:val="DefaultParagraphFont"/>
+    <w:uiPriority w:val="99"/>
+    <w:semiHidden/>
+    <w:unhideWhenUsed/>
+    <w:rsid w:val="000F702A"/>
+    <w:rPr>
+      <w:sz w:val="18"/>
+      <w:szCs w:val="18"/>
+    </w:rPr>
+  </w:style>
+  <w:style w:type="paragraph" w:styleId="CommentText">
+    <w:name w:val="annotation text"/>
+    <w:basedOn w:val="Normal"/>
+    <w:link w:val="CommentTextChar"/>
+    <w:uiPriority w:val="99"/>
+    <w:semiHidden/>
+    <w:unhideWhenUsed/>
+    <w:rsid w:val="000F702A"/>
+  </w:style>
+  <w:style w:type="character" w:customStyle="1" w:styleId="CommentTextChar">
+    <w:name w:val="Comment Text Char"/>
+    <w:basedOn w:val="DefaultParagraphFont"/>
+    <w:link w:val="CommentText"/>
+    <w:uiPriority w:val="99"/>
+    <w:semiHidden/>
+    <w:rsid w:val="000F702A"/>
+  </w:style>
+  <w:style w:type="paragraph" w:styleId="CommentSubject">
+    <w:name w:val="annotation subject"/>
+    <w:basedOn w:val="CommentText"/>
+    <w:next w:val="CommentText"/>
+    <w:link w:val="CommentSubjectChar"/>
+    <w:uiPriority w:val="99"/>
+    <w:semiHidden/>
+    <w:unhideWhenUsed/>
+    <w:rsid w:val="000F702A"/>
+    <w:rPr>
+      <w:b/>
+      <w:bCs/>
+      <w:sz w:val="20"/>
+      <w:szCs w:val="20"/>
+    </w:rPr>
+  </w:style>
+  <w:style w:type="character" w:customStyle="1" w:styleId="CommentSubjectChar">
+    <w:name w:val="Comment Subject Char"/>
+    <w:basedOn w:val="CommentTextChar"/>
+    <w:link w:val="CommentSubject"/>
+    <w:uiPriority w:val="99"/>
+    <w:semiHidden/>
+    <w:rsid w:val="000F702A"/>
+    <w:rPr>
+      <w:b/>
+      <w:bCs/>
+      <w:sz w:val="20"/>
+      <w:szCs w:val="20"/>
+    </w:rPr>
+  </w:style>
+  <w:style w:type="character" w:styleId="Hyperlink">
+    <w:name w:val="Hyperlink"/>
+    <w:basedOn w:val="DefaultParagraphFont"/>
+    <w:uiPriority w:val="99"/>
+    <w:unhideWhenUsed/>
+    <w:rsid w:val="00F20F62"/>
+    <w:rPr>
+      <w:color w:val="0000FF" w:themeColor="hyperlink"/>
+      <w:u w:val="single"/>
+    </w:rPr>
+  </w:style>
+  <w:style w:type="character" w:styleId="FollowedHyperlink">
+    <w:name w:val="FollowedHyperlink"/>
+    <w:basedOn w:val="DefaultParagraphFont"/>
+    <w:uiPriority w:val="99"/>
+    <w:semiHidden/>
+    <w:unhideWhenUsed/>
+    <w:rsid w:val="00C93942"/>
+    <w:rPr>
+      <w:color w:val="800080" w:themeColor="followedHyperlink"/>
+      <w:u w:val="single"/>
+    </w:rPr>
+  </w:style>
+  <w:style w:type="character" w:customStyle="1" w:styleId="apple-converted-space">
+    <w:name w:val="apple-converted-space"/>
+    <w:basedOn w:val="DefaultParagraphFont"/>
+    <w:rsid w:val="006601E0"/>
   </w:style>
 </w:styles>
 </file>
@@ -1875,4 +3655,16 @@
   </a:objectDefaults>
   <a:extraClrSchemeLst/>
 </a:theme>
+</file>
+
+<file path=customXml/item1.xml><?xml version="1.0" encoding="utf-8"?>
+<b:Sources xmlns:b="http://schemas.openxmlformats.org/officeDocument/2006/bibliography" xmlns="http://schemas.openxmlformats.org/officeDocument/2006/bibliography" SelectedStyle="/APASixthEditionOfficeOnline.xsl" StyleName="APA"/>
+</file>
+
+<file path=customXml/itemProps1.xml><?xml version="1.0" encoding="utf-8"?>
+<ds:datastoreItem xmlns:ds="http://schemas.openxmlformats.org/officeDocument/2006/customXml" ds:itemID="{269DCCD3-94F5-B941-AE13-65563777D827}">
+  <ds:schemaRefs>
+    <ds:schemaRef ds:uri="http://schemas.openxmlformats.org/officeDocument/2006/bibliography"/>
+  </ds:schemaRefs>
+</ds:datastoreItem>
 </file>
</xml_diff>

<commit_message>
minor changes plus highlights and graphical abstract
</commit_message>
<xml_diff>
--- a/AnswerToReviewers.docx
+++ b/AnswerToReviewers.docx
@@ -184,7 +184,21 @@
           <w:rFonts w:ascii="Helvetica" w:hAnsi="Helvetica" w:cs="Helvetica"/>
           <w:b/>
         </w:rPr>
-        <w:t xml:space="preserve"> line XX we clearly highlight the </w:t>
+        <w:t xml:space="preserve"> </w:t>
+      </w:r>
+      <w:r>
+        <w:rPr>
+          <w:rFonts w:ascii="Helvetica" w:hAnsi="Helvetica" w:cs="Helvetica"/>
+          <w:b/>
+        </w:rPr>
+        <w:t>page 23</w:t>
+      </w:r>
+      <w:r>
+        <w:rPr>
+          <w:rFonts w:ascii="Helvetica" w:hAnsi="Helvetica" w:cs="Helvetica"/>
+          <w:b/>
+        </w:rPr>
+        <w:t xml:space="preserve"> we clearly highlight the </w:t>
       </w:r>
       <w:r>
         <w:rPr>
@@ -299,7 +313,6 @@
         <w:rPr>
           <w:rFonts w:ascii="Helvetica" w:hAnsi="Helvetica" w:cs="Helvetica"/>
           <w:b/>
-          <w:highlight w:val="yellow"/>
         </w:rPr>
         <w:t>13</w:t>
       </w:r>
@@ -398,7 +411,30 @@
           <w:rFonts w:ascii="Helvetica" w:hAnsi="Helvetica" w:cs="Helvetica"/>
           <w:b/>
         </w:rPr>
-        <w:t>Page 6, line XX. Under interpretation we added a sentence describing the system expansion</w:t>
+        <w:t>Section 2.1, page 6</w:t>
+      </w:r>
+      <w:proofErr w:type="gramStart"/>
+      <w:r>
+        <w:rPr>
+          <w:rFonts w:ascii="Helvetica" w:hAnsi="Helvetica" w:cs="Helvetica"/>
+          <w:b/>
+        </w:rPr>
+        <w:t>, .</w:t>
+      </w:r>
+      <w:proofErr w:type="gramEnd"/>
+      <w:r>
+        <w:rPr>
+          <w:rFonts w:ascii="Helvetica" w:hAnsi="Helvetica" w:cs="Helvetica"/>
+          <w:b/>
+        </w:rPr>
+        <w:t xml:space="preserve"> Under 4-I</w:t>
+      </w:r>
+      <w:r>
+        <w:rPr>
+          <w:rFonts w:ascii="Helvetica" w:hAnsi="Helvetica" w:cs="Helvetica"/>
+          <w:b/>
+        </w:rPr>
+        <w:t>nterpretation we added a sentence describing the system expansion</w:t>
       </w:r>
     </w:p>
     <w:p>
@@ -422,7 +458,21 @@
           <w:rFonts w:ascii="Helvetica" w:hAnsi="Helvetica" w:cs="Helvetica"/>
           <w:b/>
         </w:rPr>
-        <w:t>Page 17, Figure 10. We split the waterfall chart and clearly marked the system expansion in orange</w:t>
+        <w:t>Figure 10 Page 18</w:t>
+      </w:r>
+      <w:r>
+        <w:rPr>
+          <w:rFonts w:ascii="Helvetica" w:hAnsi="Helvetica" w:cs="Helvetica"/>
+          <w:b/>
+        </w:rPr>
+        <w:t xml:space="preserve">. We split the waterfall chart </w:t>
+      </w:r>
+      <w:r>
+        <w:rPr>
+          <w:rFonts w:ascii="Helvetica" w:hAnsi="Helvetica" w:cs="Helvetica"/>
+          <w:b/>
+        </w:rPr>
+        <w:t>into the baseline case, and the system expansion. The system expansion is marked with text and a dotted line to separate it from the baseline case</w:t>
       </w:r>
     </w:p>
     <w:p>
@@ -446,7 +496,14 @@
           <w:rFonts w:ascii="Helvetica" w:hAnsi="Helvetica" w:cs="Helvetica"/>
           <w:b/>
         </w:rPr>
-        <w:t xml:space="preserve">Page 21 Figure 14: We changed the colour of the bars so that the orange colour fits the theme of </w:t>
+        <w:t>Figure 14, Page 23</w:t>
+      </w:r>
+      <w:r>
+        <w:rPr>
+          <w:rFonts w:ascii="Helvetica" w:hAnsi="Helvetica" w:cs="Helvetica"/>
+          <w:b/>
+        </w:rPr>
+        <w:t xml:space="preserve">: We changed the colour of the bars so that the orange colour fits the theme of </w:t>
       </w:r>
       <w:r>
         <w:rPr>
@@ -455,30 +512,35 @@
         </w:rPr>
         <w:t>the system expansion</w:t>
       </w:r>
-    </w:p>
-    <w:p>
-      <w:pPr>
-        <w:widowControl w:val="0"/>
-        <w:autoSpaceDE w:val="0"/>
-        <w:autoSpaceDN w:val="0"/>
-        <w:adjustRightInd w:val="0"/>
-        <w:rPr>
-          <w:rFonts w:ascii="Helvetica" w:hAnsi="Helvetica" w:cs="Helvetica"/>
-        </w:rPr>
-      </w:pPr>
-    </w:p>
-    <w:p>
-      <w:pPr>
-        <w:widowControl w:val="0"/>
-        <w:autoSpaceDE w:val="0"/>
-        <w:autoSpaceDN w:val="0"/>
-        <w:adjustRightInd w:val="0"/>
-        <w:rPr>
-          <w:rFonts w:ascii="Helvetica" w:hAnsi="Helvetica" w:cs="Helvetica"/>
-        </w:rPr>
-      </w:pPr>
-      <w:bookmarkStart w:id="0" w:name="_GoBack"/>
-      <w:bookmarkEnd w:id="0"/>
+      <w:r>
+        <w:rPr>
+          <w:rFonts w:ascii="Helvetica" w:hAnsi="Helvetica" w:cs="Helvetica"/>
+          <w:b/>
+        </w:rPr>
+        <w:t>. This is to avoid confusing the reader</w:t>
+      </w:r>
+    </w:p>
+    <w:p>
+      <w:pPr>
+        <w:widowControl w:val="0"/>
+        <w:autoSpaceDE w:val="0"/>
+        <w:autoSpaceDN w:val="0"/>
+        <w:adjustRightInd w:val="0"/>
+        <w:rPr>
+          <w:rFonts w:ascii="Helvetica" w:hAnsi="Helvetica" w:cs="Helvetica"/>
+        </w:rPr>
+      </w:pPr>
+    </w:p>
+    <w:p>
+      <w:pPr>
+        <w:widowControl w:val="0"/>
+        <w:autoSpaceDE w:val="0"/>
+        <w:autoSpaceDN w:val="0"/>
+        <w:adjustRightInd w:val="0"/>
+        <w:rPr>
+          <w:rFonts w:ascii="Helvetica" w:hAnsi="Helvetica" w:cs="Helvetica"/>
+        </w:rPr>
+      </w:pPr>
     </w:p>
     <w:p>
       <w:pPr>
@@ -706,7 +768,7 @@
           <w:rFonts w:ascii="Helvetica" w:hAnsi="Helvetica" w:cs="Helvetica"/>
           <w:b/>
         </w:rPr>
-        <w:t xml:space="preserve">Page 18, Line XX to XX </w:t>
+        <w:t xml:space="preserve">Section 3.3 paragraph 1, </w:t>
       </w:r>
       <w:proofErr w:type="gramStart"/>
       <w:r>
@@ -714,7 +776,14 @@
           <w:rFonts w:ascii="Helvetica" w:hAnsi="Helvetica" w:cs="Helvetica"/>
           <w:b/>
         </w:rPr>
-        <w:t>describe</w:t>
+        <w:t>page 19</w:t>
+      </w:r>
+      <w:r>
+        <w:rPr>
+          <w:rFonts w:ascii="Helvetica" w:hAnsi="Helvetica" w:cs="Helvetica"/>
+          <w:b/>
+        </w:rPr>
+        <w:t xml:space="preserve"> describe</w:t>
       </w:r>
       <w:proofErr w:type="gramEnd"/>
       <w:r>
@@ -908,7 +977,30 @@
           <w:rFonts w:ascii="Helvetica" w:hAnsi="Helvetica" w:cs="Helvetica"/>
           <w:b/>
         </w:rPr>
-        <w:t>page 5,6 which detail this change.</w:t>
+        <w:t xml:space="preserve">Section 2.1, </w:t>
+      </w:r>
+      <w:r>
+        <w:rPr>
+          <w:rFonts w:ascii="Helvetica" w:hAnsi="Helvetica" w:cs="Helvetica"/>
+          <w:b/>
+        </w:rPr>
+        <w:t xml:space="preserve">page 5,6 </w:t>
+      </w:r>
+      <w:proofErr w:type="gramStart"/>
+      <w:r>
+        <w:rPr>
+          <w:rFonts w:ascii="Helvetica" w:hAnsi="Helvetica" w:cs="Helvetica"/>
+          <w:b/>
+        </w:rPr>
+        <w:t>which</w:t>
+      </w:r>
+      <w:proofErr w:type="gramEnd"/>
+      <w:r>
+        <w:rPr>
+          <w:rFonts w:ascii="Helvetica" w:hAnsi="Helvetica" w:cs="Helvetica"/>
+          <w:b/>
+        </w:rPr>
+        <w:t xml:space="preserve"> detail this change.</w:t>
       </w:r>
     </w:p>
     <w:p>
@@ -1076,43 +1168,6 @@
           <w:b/>
         </w:rPr>
         <w:t xml:space="preserve">. </w:t>
-      </w:r>
-      <w:r>
-        <w:rPr>
-          <w:rFonts w:ascii="Helvetica" w:hAnsi="Helvetica" w:cs="Helvetica"/>
-          <w:b/>
-        </w:rPr>
-        <w:t>W</w:t>
-      </w:r>
-      <w:r>
-        <w:rPr>
-          <w:rFonts w:ascii="Helvetica" w:hAnsi="Helvetica" w:cs="Helvetica"/>
-          <w:b/>
-        </w:rPr>
-        <w:t xml:space="preserve">e included the results from the other indicators to the Discussion in </w:t>
-      </w:r>
-      <w:r>
-        <w:rPr>
-          <w:rFonts w:ascii="Helvetica" w:hAnsi="Helvetica" w:cs="Helvetica"/>
-          <w:b/>
-        </w:rPr>
-        <w:t xml:space="preserve">page 24 </w:t>
-      </w:r>
-      <w:proofErr w:type="gramStart"/>
-      <w:r>
-        <w:rPr>
-          <w:rFonts w:ascii="Helvetica" w:hAnsi="Helvetica" w:cs="Helvetica"/>
-          <w:b/>
-        </w:rPr>
-        <w:t>line</w:t>
-      </w:r>
-      <w:proofErr w:type="gramEnd"/>
-      <w:r>
-        <w:rPr>
-          <w:rFonts w:ascii="Helvetica" w:hAnsi="Helvetica" w:cs="Helvetica"/>
-          <w:b/>
-        </w:rPr>
-        <w:t xml:space="preserve"> XX.</w:t>
       </w:r>
     </w:p>
     <w:p>
@@ -1222,7 +1277,7 @@
         <w:autoSpaceDN w:val="0"/>
         <w:adjustRightInd w:val="0"/>
         <w:rPr>
-          <w:ins w:id="1" w:author="Niko Heeren" w:date="2016-03-07T12:49:00Z"/>
+          <w:ins w:id="0" w:author="Niko Heeren" w:date="2016-03-07T12:49:00Z"/>
           <w:rFonts w:ascii="Helvetica" w:hAnsi="Helvetica" w:cs="Helvetica"/>
           <w:b/>
         </w:rPr>
@@ -1324,23 +1379,7 @@
           <w:rFonts w:ascii="Helvetica" w:hAnsi="Helvetica" w:cs="Helvetica"/>
           <w:b/>
         </w:rPr>
-        <w:t xml:space="preserve">and we </w:t>
-      </w:r>
-      <w:proofErr w:type="gramStart"/>
-      <w:r>
-        <w:rPr>
-          <w:rFonts w:ascii="Helvetica" w:hAnsi="Helvetica" w:cs="Helvetica"/>
-          <w:b/>
-        </w:rPr>
-        <w:t>changed</w:t>
-      </w:r>
-      <w:proofErr w:type="gramEnd"/>
-      <w:r>
-        <w:rPr>
-          <w:rFonts w:ascii="Helvetica" w:hAnsi="Helvetica" w:cs="Helvetica"/>
-          <w:b/>
-        </w:rPr>
-        <w:t xml:space="preserve"> the description in 2.1.</w:t>
+        <w:t>and we changed the description in 2.1.</w:t>
       </w:r>
       <w:r>
         <w:rPr>
@@ -1461,14 +1500,14 @@
           <w:rFonts w:ascii="Helvetica" w:hAnsi="Helvetica" w:cs="Helvetica"/>
           <w:b/>
         </w:rPr>
-        <w:t xml:space="preserve">page 5,6 </w:t>
-      </w:r>
-      <w:r>
-        <w:rPr>
-          <w:rFonts w:ascii="Helvetica" w:hAnsi="Helvetica" w:cs="Helvetica"/>
-          <w:b/>
-        </w:rPr>
-        <w:t xml:space="preserve">lines XX accordingly. Furthermore, we described the </w:t>
+        <w:t>Section 2.1 ‘Goal and Scope Definition’, page 5,6 accordingly</w:t>
+      </w:r>
+      <w:r>
+        <w:rPr>
+          <w:rFonts w:ascii="Helvetica" w:hAnsi="Helvetica" w:cs="Helvetica"/>
+          <w:b/>
+        </w:rPr>
+        <w:t xml:space="preserve">. Furthermore, we described the </w:t>
       </w:r>
       <w:r>
         <w:rPr>
@@ -1638,7 +1677,7 @@
           <w:rFonts w:ascii="Helvetica" w:hAnsi="Helvetica" w:cs="Helvetica"/>
           <w:b/>
         </w:rPr>
-        <w:t xml:space="preserve"> See also our changes in B2a.</w:t>
+        <w:t xml:space="preserve"> See also our changes in B2a (Section 2.1 ‘Goal and Scope Definition’)</w:t>
       </w:r>
     </w:p>
     <w:p>
@@ -1914,7 +1953,7 @@
         <w:autoSpaceDN w:val="0"/>
         <w:adjustRightInd w:val="0"/>
         <w:rPr>
-          <w:ins w:id="2" w:author="Niko Heeren" w:date="2016-03-07T20:09:00Z"/>
+          <w:ins w:id="1" w:author="Niko Heeren" w:date="2016-03-07T20:09:00Z"/>
           <w:rFonts w:ascii="Helvetica" w:hAnsi="Helvetica" w:cs="Helvetica"/>
           <w:b/>
         </w:rPr>
@@ -1940,22 +1979,15 @@
         </w:rPr>
         <w:t xml:space="preserve"> to the scope, page 5 </w:t>
       </w:r>
-      <w:proofErr w:type="gramStart"/>
-      <w:r>
-        <w:rPr>
-          <w:rFonts w:ascii="Helvetica" w:hAnsi="Helvetica" w:cs="Helvetica"/>
-          <w:b/>
-        </w:rPr>
-        <w:t>line</w:t>
-      </w:r>
-      <w:proofErr w:type="gramEnd"/>
-      <w:r>
-        <w:rPr>
-          <w:rFonts w:ascii="Helvetica" w:hAnsi="Helvetica" w:cs="Helvetica"/>
-          <w:b/>
-        </w:rPr>
-        <w:t xml:space="preserve"> XX</w:t>
-      </w:r>
+      <w:r>
+        <w:rPr>
+          <w:rFonts w:ascii="Helvetica" w:hAnsi="Helvetica" w:cs="Helvetica"/>
+          <w:b/>
+        </w:rPr>
+        <w:t>‘Goal and Scope Definition’</w:t>
+      </w:r>
+      <w:bookmarkStart w:id="2" w:name="_GoBack"/>
+      <w:bookmarkEnd w:id="2"/>
       <w:r>
         <w:rPr>
           <w:rFonts w:ascii="Helvetica" w:hAnsi="Helvetica" w:cs="Helvetica"/>
@@ -3662,7 +3694,7 @@
 </file>
 
 <file path=customXml/itemProps1.xml><?xml version="1.0" encoding="utf-8"?>
-<ds:datastoreItem xmlns:ds="http://schemas.openxmlformats.org/officeDocument/2006/customXml" ds:itemID="{269DCCD3-94F5-B941-AE13-65563777D827}">
+<ds:datastoreItem xmlns:ds="http://schemas.openxmlformats.org/officeDocument/2006/customXml" ds:itemID="{18E4E20E-0271-C64F-B978-5C3C78393BAF}">
   <ds:schemaRefs>
     <ds:schemaRef ds:uri="http://schemas.openxmlformats.org/officeDocument/2006/bibliography"/>
   </ds:schemaRefs>

</xml_diff>

<commit_message>
accepted the changes for final version
</commit_message>
<xml_diff>
--- a/AnswerToReviewers.docx
+++ b/AnswerToReviewers.docx
@@ -53,7 +53,23 @@
           <w:b/>
           <w:sz w:val="22"/>
         </w:rPr>
-        <w:t>We would like to thank both reviewers for providing useful comments to improve our paper. Please find our replies below each comment. New paragraphs in the manuscript have been reproduced here as well.</w:t>
+        <w:t xml:space="preserve">We would like to thank both reviewers for providing useful comments to improve our paper. Please find our replies below each comment. New paragraphs in the manuscript have been </w:t>
+      </w:r>
+      <w:r>
+        <w:rPr>
+          <w:rFonts w:ascii="Arial" w:hAnsi="Arial" w:cs="Arial"/>
+          <w:b/>
+          <w:sz w:val="22"/>
+        </w:rPr>
+        <w:t>referenced here as well</w:t>
+      </w:r>
+      <w:r>
+        <w:rPr>
+          <w:rFonts w:ascii="Arial" w:hAnsi="Arial" w:cs="Arial"/>
+          <w:b/>
+          <w:sz w:val="22"/>
+        </w:rPr>
+        <w:t>.</w:t>
       </w:r>
     </w:p>
     <w:p/>
@@ -411,30 +427,7 @@
           <w:rFonts w:ascii="Helvetica" w:hAnsi="Helvetica" w:cs="Helvetica"/>
           <w:b/>
         </w:rPr>
-        <w:t>Section 2.1, page 6</w:t>
-      </w:r>
-      <w:proofErr w:type="gramStart"/>
-      <w:r>
-        <w:rPr>
-          <w:rFonts w:ascii="Helvetica" w:hAnsi="Helvetica" w:cs="Helvetica"/>
-          <w:b/>
-        </w:rPr>
-        <w:t>, .</w:t>
-      </w:r>
-      <w:proofErr w:type="gramEnd"/>
-      <w:r>
-        <w:rPr>
-          <w:rFonts w:ascii="Helvetica" w:hAnsi="Helvetica" w:cs="Helvetica"/>
-          <w:b/>
-        </w:rPr>
-        <w:t xml:space="preserve"> Under 4-I</w:t>
-      </w:r>
-      <w:r>
-        <w:rPr>
-          <w:rFonts w:ascii="Helvetica" w:hAnsi="Helvetica" w:cs="Helvetica"/>
-          <w:b/>
-        </w:rPr>
-        <w:t>nterpretation we added a sentence describing the system expansion</w:t>
+        <w:t>Abstract, Page 1. Added a line for the multi-functionality</w:t>
       </w:r>
     </w:p>
     <w:p>
@@ -458,21 +451,7 @@
           <w:rFonts w:ascii="Helvetica" w:hAnsi="Helvetica" w:cs="Helvetica"/>
           <w:b/>
         </w:rPr>
-        <w:t>Figure 10 Page 18</w:t>
-      </w:r>
-      <w:r>
-        <w:rPr>
-          <w:rFonts w:ascii="Helvetica" w:hAnsi="Helvetica" w:cs="Helvetica"/>
-          <w:b/>
-        </w:rPr>
-        <w:t xml:space="preserve">. We split the waterfall chart </w:t>
-      </w:r>
-      <w:r>
-        <w:rPr>
-          <w:rFonts w:ascii="Helvetica" w:hAnsi="Helvetica" w:cs="Helvetica"/>
-          <w:b/>
-        </w:rPr>
-        <w:t>into the baseline case, and the system expansion. The system expansion is marked with text and a dotted line to separate it from the baseline case</w:t>
+        <w:t>Introduction, Page 3. Shows the system expansion as a separate analysis</w:t>
       </w:r>
     </w:p>
     <w:p>
@@ -496,6 +475,91 @@
           <w:rFonts w:ascii="Helvetica" w:hAnsi="Helvetica" w:cs="Helvetica"/>
           <w:b/>
         </w:rPr>
+        <w:t>Section 2.1, page 6</w:t>
+      </w:r>
+      <w:proofErr w:type="gramStart"/>
+      <w:r>
+        <w:rPr>
+          <w:rFonts w:ascii="Helvetica" w:hAnsi="Helvetica" w:cs="Helvetica"/>
+          <w:b/>
+        </w:rPr>
+        <w:t>, .</w:t>
+      </w:r>
+      <w:proofErr w:type="gramEnd"/>
+      <w:r>
+        <w:rPr>
+          <w:rFonts w:ascii="Helvetica" w:hAnsi="Helvetica" w:cs="Helvetica"/>
+          <w:b/>
+        </w:rPr>
+        <w:t xml:space="preserve"> Under 4-I</w:t>
+      </w:r>
+      <w:r>
+        <w:rPr>
+          <w:rFonts w:ascii="Helvetica" w:hAnsi="Helvetica" w:cs="Helvetica"/>
+          <w:b/>
+        </w:rPr>
+        <w:t>nterpretation we added a sentence describing the system expansion</w:t>
+      </w:r>
+    </w:p>
+    <w:p>
+      <w:pPr>
+        <w:pStyle w:val="ListParagraph"/>
+        <w:widowControl w:val="0"/>
+        <w:numPr>
+          <w:ilvl w:val="0"/>
+          <w:numId w:val="1"/>
+        </w:numPr>
+        <w:autoSpaceDE w:val="0"/>
+        <w:autoSpaceDN w:val="0"/>
+        <w:adjustRightInd w:val="0"/>
+        <w:rPr>
+          <w:rFonts w:ascii="Helvetica" w:hAnsi="Helvetica" w:cs="Helvetica"/>
+          <w:b/>
+        </w:rPr>
+      </w:pPr>
+      <w:r>
+        <w:rPr>
+          <w:rFonts w:ascii="Helvetica" w:hAnsi="Helvetica" w:cs="Helvetica"/>
+          <w:b/>
+        </w:rPr>
+        <w:t>Figure 10 Page 18</w:t>
+      </w:r>
+      <w:r>
+        <w:rPr>
+          <w:rFonts w:ascii="Helvetica" w:hAnsi="Helvetica" w:cs="Helvetica"/>
+          <w:b/>
+        </w:rPr>
+        <w:t xml:space="preserve">. We split the waterfall chart </w:t>
+      </w:r>
+      <w:r>
+        <w:rPr>
+          <w:rFonts w:ascii="Helvetica" w:hAnsi="Helvetica" w:cs="Helvetica"/>
+          <w:b/>
+        </w:rPr>
+        <w:t>into the baseline case, and the system expansion. The system expansion is marked with text and a dotted line to separate it from the baseline case</w:t>
+      </w:r>
+    </w:p>
+    <w:p>
+      <w:pPr>
+        <w:pStyle w:val="ListParagraph"/>
+        <w:widowControl w:val="0"/>
+        <w:numPr>
+          <w:ilvl w:val="0"/>
+          <w:numId w:val="1"/>
+        </w:numPr>
+        <w:autoSpaceDE w:val="0"/>
+        <w:autoSpaceDN w:val="0"/>
+        <w:adjustRightInd w:val="0"/>
+        <w:rPr>
+          <w:rFonts w:ascii="Helvetica" w:hAnsi="Helvetica" w:cs="Helvetica"/>
+          <w:b/>
+        </w:rPr>
+      </w:pPr>
+      <w:r>
+        <w:rPr>
+          <w:rFonts w:ascii="Helvetica" w:hAnsi="Helvetica" w:cs="Helvetica"/>
+          <w:b/>
+        </w:rPr>
         <w:t>Figure 14, Page 23</w:t>
       </w:r>
       <w:r>
@@ -518,6 +582,30 @@
           <w:b/>
         </w:rPr>
         <w:t>. This is to avoid confusing the reader</w:t>
+      </w:r>
+    </w:p>
+    <w:p>
+      <w:pPr>
+        <w:pStyle w:val="ListParagraph"/>
+        <w:widowControl w:val="0"/>
+        <w:numPr>
+          <w:ilvl w:val="0"/>
+          <w:numId w:val="1"/>
+        </w:numPr>
+        <w:autoSpaceDE w:val="0"/>
+        <w:autoSpaceDN w:val="0"/>
+        <w:adjustRightInd w:val="0"/>
+        <w:rPr>
+          <w:rFonts w:ascii="Helvetica" w:hAnsi="Helvetica" w:cs="Helvetica"/>
+          <w:b/>
+        </w:rPr>
+      </w:pPr>
+      <w:r>
+        <w:rPr>
+          <w:rFonts w:ascii="Helvetica" w:hAnsi="Helvetica" w:cs="Helvetica"/>
+          <w:b/>
+        </w:rPr>
+        <w:t>Conclusion, Page 25. Made the first paragraph clearer to address that the system performs worse than traditional systems. However with the system expansion, allowing for multi-functionality, it performs better.</w:t>
       </w:r>
     </w:p>
     <w:p>
@@ -763,35 +851,96 @@
         </w:rPr>
         <w:t xml:space="preserve"> also comment B.2d). </w:t>
       </w:r>
-      <w:r>
-        <w:rPr>
-          <w:rFonts w:ascii="Helvetica" w:hAnsi="Helvetica" w:cs="Helvetica"/>
-          <w:b/>
-        </w:rPr>
-        <w:t xml:space="preserve">Section 3.3 paragraph 1, </w:t>
-      </w:r>
-      <w:proofErr w:type="gramStart"/>
-      <w:r>
-        <w:rPr>
-          <w:rFonts w:ascii="Helvetica" w:hAnsi="Helvetica" w:cs="Helvetica"/>
-          <w:b/>
-        </w:rPr>
-        <w:t>page 19</w:t>
-      </w:r>
-      <w:r>
-        <w:rPr>
-          <w:rFonts w:ascii="Helvetica" w:hAnsi="Helvetica" w:cs="Helvetica"/>
-          <w:b/>
-        </w:rPr>
-        <w:t xml:space="preserve"> describe</w:t>
-      </w:r>
-      <w:proofErr w:type="gramEnd"/>
-      <w:r>
-        <w:rPr>
-          <w:rFonts w:ascii="Helvetica" w:hAnsi="Helvetica" w:cs="Helvetica"/>
-          <w:b/>
-        </w:rPr>
-        <w:t xml:space="preserve"> the changes, along with Figure 12.</w:t>
+    </w:p>
+    <w:p>
+      <w:pPr>
+        <w:widowControl w:val="0"/>
+        <w:autoSpaceDE w:val="0"/>
+        <w:autoSpaceDN w:val="0"/>
+        <w:adjustRightInd w:val="0"/>
+        <w:rPr>
+          <w:rFonts w:ascii="Helvetica" w:hAnsi="Helvetica" w:cs="Helvetica"/>
+          <w:b/>
+        </w:rPr>
+      </w:pPr>
+      <w:r>
+        <w:rPr>
+          <w:rFonts w:ascii="Helvetica" w:hAnsi="Helvetica" w:cs="Helvetica"/>
+          <w:b/>
+        </w:rPr>
+        <w:t>These changes are detailed in</w:t>
+      </w:r>
+    </w:p>
+    <w:p>
+      <w:pPr>
+        <w:pStyle w:val="ListParagraph"/>
+        <w:widowControl w:val="0"/>
+        <w:numPr>
+          <w:ilvl w:val="0"/>
+          <w:numId w:val="2"/>
+        </w:numPr>
+        <w:autoSpaceDE w:val="0"/>
+        <w:autoSpaceDN w:val="0"/>
+        <w:adjustRightInd w:val="0"/>
+        <w:rPr>
+          <w:rFonts w:ascii="Helvetica" w:hAnsi="Helvetica" w:cs="Helvetica"/>
+          <w:b/>
+        </w:rPr>
+      </w:pPr>
+      <w:r>
+        <w:rPr>
+          <w:rFonts w:ascii="Helvetica" w:hAnsi="Helvetica" w:cs="Helvetica"/>
+          <w:b/>
+        </w:rPr>
+        <w:t>Section 3.3 paragraph 1, page 19</w:t>
+      </w:r>
+    </w:p>
+    <w:p>
+      <w:pPr>
+        <w:pStyle w:val="ListParagraph"/>
+        <w:widowControl w:val="0"/>
+        <w:numPr>
+          <w:ilvl w:val="0"/>
+          <w:numId w:val="2"/>
+        </w:numPr>
+        <w:autoSpaceDE w:val="0"/>
+        <w:autoSpaceDN w:val="0"/>
+        <w:adjustRightInd w:val="0"/>
+        <w:rPr>
+          <w:rFonts w:ascii="Helvetica" w:hAnsi="Helvetica" w:cs="Helvetica"/>
+          <w:b/>
+        </w:rPr>
+      </w:pPr>
+      <w:r>
+        <w:rPr>
+          <w:rFonts w:ascii="Helvetica" w:hAnsi="Helvetica" w:cs="Helvetica"/>
+          <w:b/>
+        </w:rPr>
+        <w:t>Figure 12, page 21</w:t>
+      </w:r>
+    </w:p>
+    <w:p>
+      <w:pPr>
+        <w:pStyle w:val="ListParagraph"/>
+        <w:widowControl w:val="0"/>
+        <w:numPr>
+          <w:ilvl w:val="0"/>
+          <w:numId w:val="2"/>
+        </w:numPr>
+        <w:autoSpaceDE w:val="0"/>
+        <w:autoSpaceDN w:val="0"/>
+        <w:adjustRightInd w:val="0"/>
+        <w:rPr>
+          <w:rFonts w:ascii="Helvetica" w:hAnsi="Helvetica" w:cs="Helvetica"/>
+          <w:b/>
+        </w:rPr>
+      </w:pPr>
+      <w:r>
+        <w:rPr>
+          <w:rFonts w:ascii="Helvetica" w:hAnsi="Helvetica" w:cs="Helvetica"/>
+          <w:b/>
+        </w:rPr>
+        <w:t>Section 2.4, bullet point 2, page 14</w:t>
       </w:r>
     </w:p>
     <w:p>
@@ -877,70 +1026,14 @@
           <w:rFonts w:ascii="Helvetica" w:hAnsi="Helvetica" w:cs="Helvetica"/>
           <w:b/>
         </w:rPr>
-        <w:t xml:space="preserve">Overall, you can probably agree that we </w:t>
-      </w:r>
-      <w:r>
-        <w:rPr>
-          <w:rFonts w:ascii="Helvetica" w:hAnsi="Helvetica" w:cs="Helvetica"/>
-          <w:b/>
-        </w:rPr>
-        <w:t xml:space="preserve">already </w:t>
-      </w:r>
-      <w:r>
-        <w:rPr>
-          <w:rFonts w:ascii="Helvetica" w:hAnsi="Helvetica" w:cs="Helvetica"/>
-          <w:b/>
-        </w:rPr>
-        <w:t>cover</w:t>
-      </w:r>
-      <w:r>
-        <w:rPr>
-          <w:rFonts w:ascii="Helvetica" w:hAnsi="Helvetica" w:cs="Helvetica"/>
-          <w:b/>
-        </w:rPr>
-        <w:t>ed</w:t>
-      </w:r>
-      <w:r>
-        <w:rPr>
-          <w:rFonts w:ascii="Helvetica" w:hAnsi="Helvetica" w:cs="Helvetica"/>
-          <w:b/>
-        </w:rPr>
-        <w:t xml:space="preserve"> all four phases in the manuscript. However, you are right that this particular section was not properly described. </w:t>
-      </w:r>
-      <w:r>
-        <w:rPr>
-          <w:rFonts w:ascii="Helvetica" w:hAnsi="Helvetica" w:cs="Helvetica"/>
-          <w:b/>
-        </w:rPr>
-        <w:t xml:space="preserve">In </w:t>
-      </w:r>
-      <w:r>
-        <w:rPr>
-          <w:rFonts w:ascii="Helvetica" w:hAnsi="Helvetica" w:cs="Helvetica"/>
-          <w:b/>
-        </w:rPr>
-        <w:t xml:space="preserve">an earlier </w:t>
-      </w:r>
-      <w:r>
-        <w:rPr>
-          <w:rFonts w:ascii="Helvetica" w:hAnsi="Helvetica" w:cs="Helvetica"/>
-          <w:b/>
-        </w:rPr>
-        <w:t>versions our text was written as per ISO 14044:2006</w:t>
-      </w:r>
-      <w:r>
-        <w:rPr>
-          <w:rFonts w:ascii="Helvetica" w:hAnsi="Helvetica" w:cs="Helvetica"/>
-          <w:b/>
-        </w:rPr>
-        <w:t xml:space="preserve"> with the ‘four phases of an LCA study’</w:t>
-      </w:r>
-      <w:r>
-        <w:rPr>
-          <w:rFonts w:ascii="Helvetica" w:hAnsi="Helvetica" w:cs="Helvetica"/>
-          <w:b/>
-        </w:rPr>
-        <w:t xml:space="preserve">, however we later simplified it to increase readability. We have reverted our text to an earlier </w:t>
+        <w:t xml:space="preserve">We have done the analysis according to ISO 14044:2006, but failed to describe it properly. </w:t>
+      </w:r>
+      <w:r>
+        <w:rPr>
+          <w:rFonts w:ascii="Helvetica" w:hAnsi="Helvetica" w:cs="Helvetica"/>
+          <w:b/>
+        </w:rPr>
+        <w:t xml:space="preserve">We have reverted our text to an earlier </w:t>
       </w:r>
       <w:proofErr w:type="gramStart"/>
       <w:r>
@@ -984,23 +1077,21 @@
           <w:rFonts w:ascii="Helvetica" w:hAnsi="Helvetica" w:cs="Helvetica"/>
           <w:b/>
         </w:rPr>
-        <w:t xml:space="preserve">page 5,6 </w:t>
-      </w:r>
-      <w:proofErr w:type="gramStart"/>
-      <w:r>
-        <w:rPr>
-          <w:rFonts w:ascii="Helvetica" w:hAnsi="Helvetica" w:cs="Helvetica"/>
-          <w:b/>
-        </w:rPr>
-        <w:t>which</w:t>
-      </w:r>
-      <w:proofErr w:type="gramEnd"/>
-      <w:r>
-        <w:rPr>
-          <w:rFonts w:ascii="Helvetica" w:hAnsi="Helvetica" w:cs="Helvetica"/>
-          <w:b/>
-        </w:rPr>
-        <w:t xml:space="preserve"> detail this change.</w:t>
+        <w:t>page</w:t>
+      </w:r>
+      <w:r>
+        <w:rPr>
+          <w:rFonts w:ascii="Helvetica" w:hAnsi="Helvetica" w:cs="Helvetica"/>
+          <w:b/>
+        </w:rPr>
+        <w:t>s 5-7</w:t>
+      </w:r>
+      <w:r>
+        <w:rPr>
+          <w:rFonts w:ascii="Helvetica" w:hAnsi="Helvetica" w:cs="Helvetica"/>
+          <w:b/>
+        </w:rPr>
+        <w:t xml:space="preserve"> which detail this change.</w:t>
       </w:r>
     </w:p>
     <w:p>
@@ -1320,7 +1411,7 @@
           <w:rFonts w:ascii="Helvetica" w:hAnsi="Helvetica" w:cs="Helvetica"/>
           <w:b/>
         </w:rPr>
-        <w:t xml:space="preserve">Our analysis for the disposal in Switzerland actually uses municipal incineration, not landfill disposal. This was a mistake from our side. Thank you for noticing. </w:t>
+        <w:t xml:space="preserve">Our analysis for the disposal in Switzerland actually uses municipal incineration, not landfill disposal. This was a mistake from our side. </w:t>
       </w:r>
     </w:p>
     <w:p>
@@ -1535,7 +1626,39 @@
           <w:rFonts w:ascii="Helvetica" w:hAnsi="Helvetica" w:cs="Helvetica"/>
           <w:b/>
         </w:rPr>
-        <w:t>, which specifies each process used.</w:t>
+        <w:t>,</w:t>
+      </w:r>
+      <w:r>
+        <w:rPr>
+          <w:rFonts w:ascii="Helvetica" w:hAnsi="Helvetica" w:cs="Helvetica"/>
+          <w:b/>
+        </w:rPr>
+        <w:t xml:space="preserve"> page 29</w:t>
+      </w:r>
+      <w:bookmarkStart w:id="1" w:name="_GoBack"/>
+      <w:bookmarkEnd w:id="1"/>
+      <w:r>
+        <w:rPr>
+          <w:rFonts w:ascii="Helvetica" w:hAnsi="Helvetica" w:cs="Helvetica"/>
+          <w:b/>
+        </w:rPr>
+        <w:t xml:space="preserve"> </w:t>
+      </w:r>
+      <w:proofErr w:type="gramStart"/>
+      <w:r>
+        <w:rPr>
+          <w:rFonts w:ascii="Helvetica" w:hAnsi="Helvetica" w:cs="Helvetica"/>
+          <w:b/>
+        </w:rPr>
+        <w:t>which</w:t>
+      </w:r>
+      <w:proofErr w:type="gramEnd"/>
+      <w:r>
+        <w:rPr>
+          <w:rFonts w:ascii="Helvetica" w:hAnsi="Helvetica" w:cs="Helvetica"/>
+          <w:b/>
+        </w:rPr>
+        <w:t xml:space="preserve"> specifies each process used.</w:t>
       </w:r>
     </w:p>
     <w:p>
@@ -1722,56 +1845,14 @@
           <w:rFonts w:ascii="Helvetica" w:hAnsi="Helvetica" w:cs="Helvetica"/>
           <w:b/>
         </w:rPr>
-        <w:t xml:space="preserve">recycled material, but we expect no substantial changes in the results. That means the benefits would be in the same order of magnitude for both systems. Also we are not </w:t>
-      </w:r>
-      <w:r>
-        <w:rPr>
-          <w:rFonts w:ascii="Helvetica" w:hAnsi="Helvetica" w:cs="Helvetica"/>
-          <w:b/>
-        </w:rPr>
-        <w:t xml:space="preserve">sure if </w:t>
-      </w:r>
-      <w:r>
-        <w:rPr>
-          <w:rFonts w:ascii="Helvetica" w:hAnsi="Helvetica" w:cs="Helvetica"/>
-          <w:b/>
-        </w:rPr>
-        <w:t xml:space="preserve">this </w:t>
-      </w:r>
-      <w:r>
-        <w:rPr>
-          <w:rFonts w:ascii="Helvetica" w:hAnsi="Helvetica" w:cs="Helvetica"/>
-          <w:b/>
-        </w:rPr>
-        <w:t xml:space="preserve">would </w:t>
-      </w:r>
-      <w:r>
-        <w:rPr>
-          <w:rFonts w:ascii="Helvetica" w:hAnsi="Helvetica" w:cs="Helvetica"/>
-          <w:b/>
-        </w:rPr>
-        <w:t xml:space="preserve">fit into </w:t>
-      </w:r>
-      <w:r>
-        <w:rPr>
-          <w:rFonts w:ascii="Helvetica" w:hAnsi="Helvetica" w:cs="Helvetica"/>
-          <w:b/>
-        </w:rPr>
-        <w:t xml:space="preserve">the scope of </w:t>
-      </w:r>
-      <w:r>
-        <w:rPr>
-          <w:rFonts w:ascii="Helvetica" w:hAnsi="Helvetica" w:cs="Helvetica"/>
-          <w:b/>
-        </w:rPr>
-        <w:t xml:space="preserve">the </w:t>
-      </w:r>
-      <w:r>
-        <w:rPr>
-          <w:rFonts w:ascii="Helvetica" w:hAnsi="Helvetica" w:cs="Helvetica"/>
-          <w:b/>
-        </w:rPr>
-        <w:t>study.</w:t>
+        <w:t>recycled material, but we expect no substantial changes in the results. That means the benefits would be in the same order of magnitude for both systems. Also we</w:t>
+      </w:r>
+      <w:r>
+        <w:rPr>
+          <w:rFonts w:ascii="Helvetica" w:hAnsi="Helvetica" w:cs="Helvetica"/>
+          <w:b/>
+        </w:rPr>
+        <w:t xml:space="preserve"> believe that this is beyond the scope of this study</w:t>
       </w:r>
     </w:p>
     <w:p>
@@ -1953,7 +2034,7 @@
         <w:autoSpaceDN w:val="0"/>
         <w:adjustRightInd w:val="0"/>
         <w:rPr>
-          <w:ins w:id="1" w:author="Niko Heeren" w:date="2016-03-07T20:09:00Z"/>
+          <w:ins w:id="2" w:author="Niko Heeren" w:date="2016-03-07T20:09:00Z"/>
           <w:rFonts w:ascii="Helvetica" w:hAnsi="Helvetica" w:cs="Helvetica"/>
           <w:b/>
         </w:rPr>
@@ -1986,8 +2067,6 @@
         </w:rPr>
         <w:t>‘Goal and Scope Definition’</w:t>
       </w:r>
-      <w:bookmarkStart w:id="2" w:name="_GoBack"/>
-      <w:bookmarkEnd w:id="2"/>
       <w:r>
         <w:rPr>
           <w:rFonts w:ascii="Helvetica" w:hAnsi="Helvetica" w:cs="Helvetica"/>
@@ -2615,7 +2694,7 @@
   <w:abstractNum w:abstractNumId="0">
     <w:nsid w:val="040E3CB0"/>
     <w:multiLevelType w:val="hybridMultilevel"/>
-    <w:tmpl w:val="B71E67B0"/>
+    <w:tmpl w:val="99FA788E"/>
     <w:lvl w:ilvl="0" w:tplc="04090001">
       <w:start w:val="1"/>
       <w:numFmt w:val="bullet"/>
@@ -2725,8 +2804,124 @@
       </w:rPr>
     </w:lvl>
   </w:abstractNum>
+  <w:abstractNum w:abstractNumId="1">
+    <w:nsid w:val="56DA2B90"/>
+    <w:multiLevelType w:val="hybridMultilevel"/>
+    <w:tmpl w:val="E1C038C0"/>
+    <w:lvl w:ilvl="0" w:tplc="04090001">
+      <w:start w:val="1"/>
+      <w:numFmt w:val="bullet"/>
+      <w:lvlText w:val=""/>
+      <w:lvlJc w:val="left"/>
+      <w:pPr>
+        <w:ind w:left="720" w:hanging="360"/>
+      </w:pPr>
+      <w:rPr>
+        <w:rFonts w:ascii="Symbol" w:hAnsi="Symbol" w:hint="default"/>
+      </w:rPr>
+    </w:lvl>
+    <w:lvl w:ilvl="1" w:tplc="04090003" w:tentative="1">
+      <w:start w:val="1"/>
+      <w:numFmt w:val="bullet"/>
+      <w:lvlText w:val="o"/>
+      <w:lvlJc w:val="left"/>
+      <w:pPr>
+        <w:ind w:left="1440" w:hanging="360"/>
+      </w:pPr>
+      <w:rPr>
+        <w:rFonts w:ascii="Courier New" w:hAnsi="Courier New" w:hint="default"/>
+      </w:rPr>
+    </w:lvl>
+    <w:lvl w:ilvl="2" w:tplc="04090005" w:tentative="1">
+      <w:start w:val="1"/>
+      <w:numFmt w:val="bullet"/>
+      <w:lvlText w:val=""/>
+      <w:lvlJc w:val="left"/>
+      <w:pPr>
+        <w:ind w:left="2160" w:hanging="360"/>
+      </w:pPr>
+      <w:rPr>
+        <w:rFonts w:ascii="Wingdings" w:hAnsi="Wingdings" w:hint="default"/>
+      </w:rPr>
+    </w:lvl>
+    <w:lvl w:ilvl="3" w:tplc="04090001" w:tentative="1">
+      <w:start w:val="1"/>
+      <w:numFmt w:val="bullet"/>
+      <w:lvlText w:val=""/>
+      <w:lvlJc w:val="left"/>
+      <w:pPr>
+        <w:ind w:left="2880" w:hanging="360"/>
+      </w:pPr>
+      <w:rPr>
+        <w:rFonts w:ascii="Symbol" w:hAnsi="Symbol" w:hint="default"/>
+      </w:rPr>
+    </w:lvl>
+    <w:lvl w:ilvl="4" w:tplc="04090003" w:tentative="1">
+      <w:start w:val="1"/>
+      <w:numFmt w:val="bullet"/>
+      <w:lvlText w:val="o"/>
+      <w:lvlJc w:val="left"/>
+      <w:pPr>
+        <w:ind w:left="3600" w:hanging="360"/>
+      </w:pPr>
+      <w:rPr>
+        <w:rFonts w:ascii="Courier New" w:hAnsi="Courier New" w:hint="default"/>
+      </w:rPr>
+    </w:lvl>
+    <w:lvl w:ilvl="5" w:tplc="04090005" w:tentative="1">
+      <w:start w:val="1"/>
+      <w:numFmt w:val="bullet"/>
+      <w:lvlText w:val=""/>
+      <w:lvlJc w:val="left"/>
+      <w:pPr>
+        <w:ind w:left="4320" w:hanging="360"/>
+      </w:pPr>
+      <w:rPr>
+        <w:rFonts w:ascii="Wingdings" w:hAnsi="Wingdings" w:hint="default"/>
+      </w:rPr>
+    </w:lvl>
+    <w:lvl w:ilvl="6" w:tplc="04090001" w:tentative="1">
+      <w:start w:val="1"/>
+      <w:numFmt w:val="bullet"/>
+      <w:lvlText w:val=""/>
+      <w:lvlJc w:val="left"/>
+      <w:pPr>
+        <w:ind w:left="5040" w:hanging="360"/>
+      </w:pPr>
+      <w:rPr>
+        <w:rFonts w:ascii="Symbol" w:hAnsi="Symbol" w:hint="default"/>
+      </w:rPr>
+    </w:lvl>
+    <w:lvl w:ilvl="7" w:tplc="04090003" w:tentative="1">
+      <w:start w:val="1"/>
+      <w:numFmt w:val="bullet"/>
+      <w:lvlText w:val="o"/>
+      <w:lvlJc w:val="left"/>
+      <w:pPr>
+        <w:ind w:left="5760" w:hanging="360"/>
+      </w:pPr>
+      <w:rPr>
+        <w:rFonts w:ascii="Courier New" w:hAnsi="Courier New" w:hint="default"/>
+      </w:rPr>
+    </w:lvl>
+    <w:lvl w:ilvl="8" w:tplc="04090005" w:tentative="1">
+      <w:start w:val="1"/>
+      <w:numFmt w:val="bullet"/>
+      <w:lvlText w:val=""/>
+      <w:lvlJc w:val="left"/>
+      <w:pPr>
+        <w:ind w:left="6480" w:hanging="360"/>
+      </w:pPr>
+      <w:rPr>
+        <w:rFonts w:ascii="Wingdings" w:hAnsi="Wingdings" w:hint="default"/>
+      </w:rPr>
+    </w:lvl>
+  </w:abstractNum>
   <w:num w:numId="1">
     <w:abstractNumId w:val="0"/>
+  </w:num>
+  <w:num w:numId="2">
+    <w:abstractNumId w:val="1"/>
   </w:num>
 </w:numbering>
 </file>
@@ -3694,7 +3889,7 @@
 </file>
 
 <file path=customXml/itemProps1.xml><?xml version="1.0" encoding="utf-8"?>
-<ds:datastoreItem xmlns:ds="http://schemas.openxmlformats.org/officeDocument/2006/customXml" ds:itemID="{18E4E20E-0271-C64F-B978-5C3C78393BAF}">
+<ds:datastoreItem xmlns:ds="http://schemas.openxmlformats.org/officeDocument/2006/customXml" ds:itemID="{5AC63FE8-97FD-7F46-BF74-347E9E3CC922}">
   <ds:schemaRefs>
     <ds:schemaRef ds:uri="http://schemas.openxmlformats.org/officeDocument/2006/bibliography"/>
   </ds:schemaRefs>

</xml_diff>